<commit_message>
Corrección y primera auditoría
Se corrige el build plan para la primera iteración y se realiza la
primera auditoría respecto a lo implementado.
</commit_message>
<xml_diff>
--- a/Documentos/3. CONSTRUCCIÓN/CON-IMP-IntegrationBuildPlan-v1.1.docx
+++ b/Documentos/3. CONSTRUCCIÓN/CON-IMP-IntegrationBuildPlan-v1.1.docx
@@ -1,10 +1,10 @@
 
 <file path=word/document.xml><?xml version="1.0" encoding="utf-8"?>
-<w:document xmlns:wpc="http://schemas.microsoft.com/office/word/2010/wordprocessingCanvas" xmlns:mc="http://schemas.openxmlformats.org/markup-compatibility/2006" xmlns:o="urn:schemas-microsoft-com:office:office" xmlns:r="http://schemas.openxmlformats.org/officeDocument/2006/relationships" xmlns:m="http://schemas.openxmlformats.org/officeDocument/2006/math" xmlns:v="urn:schemas-microsoft-com:vml" xmlns:wp14="http://schemas.microsoft.com/office/word/2010/wordprocessingDrawing" xmlns:wp="http://schemas.openxmlformats.org/drawingml/2006/wordprocessingDrawing" xmlns:w10="urn:schemas-microsoft-com:office:word" xmlns:w="http://schemas.openxmlformats.org/wordprocessingml/2006/main" xmlns:w14="http://schemas.microsoft.com/office/word/2010/wordml" xmlns:w15="http://schemas.microsoft.com/office/word/2012/wordml" xmlns:wpg="http://schemas.microsoft.com/office/word/2010/wordprocessingGroup" xmlns:wpi="http://schemas.microsoft.com/office/word/2010/wordprocessingInk" xmlns:wne="http://schemas.microsoft.com/office/word/2006/wordml" xmlns:wps="http://schemas.microsoft.com/office/word/2010/wordprocessingShape" mc:Ignorable="w14 w15 wp14">
+<w:document xmlns:wpc="http://schemas.microsoft.com/office/word/2010/wordprocessingCanvas" xmlns:mo="http://schemas.microsoft.com/office/mac/office/2008/main" xmlns:mc="http://schemas.openxmlformats.org/markup-compatibility/2006" xmlns:mv="urn:schemas-microsoft-com:mac:vml" xmlns:o="urn:schemas-microsoft-com:office:office" xmlns:r="http://schemas.openxmlformats.org/officeDocument/2006/relationships" xmlns:m="http://schemas.openxmlformats.org/officeDocument/2006/math" xmlns:v="urn:schemas-microsoft-com:vml" xmlns:wp14="http://schemas.microsoft.com/office/word/2010/wordprocessingDrawing" xmlns:wp="http://schemas.openxmlformats.org/drawingml/2006/wordprocessingDrawing" xmlns:w10="urn:schemas-microsoft-com:office:word" xmlns:w="http://schemas.openxmlformats.org/wordprocessingml/2006/main" xmlns:w14="http://schemas.microsoft.com/office/word/2010/wordml" xmlns:wpg="http://schemas.microsoft.com/office/word/2010/wordprocessingGroup" xmlns:wpi="http://schemas.microsoft.com/office/word/2010/wordprocessingInk" xmlns:wne="http://schemas.microsoft.com/office/word/2006/wordml" xmlns:wps="http://schemas.microsoft.com/office/word/2010/wordprocessingShape" mc:Ignorable="w14 wp14">
   <w:body>
     <w:p>
       <w:pPr>
-        <w:pStyle w:val="Puesto"/>
+        <w:pStyle w:val="Ttulo"/>
         <w:jc w:val="right"/>
         <w:rPr>
           <w:rFonts w:asciiTheme="majorHAnsi" w:hAnsiTheme="majorHAnsi" w:cstheme="majorHAnsi"/>
@@ -21,7 +21,7 @@
     </w:p>
     <w:p>
       <w:pPr>
-        <w:pStyle w:val="Puesto"/>
+        <w:pStyle w:val="Ttulo"/>
         <w:jc w:val="right"/>
         <w:rPr>
           <w:rFonts w:asciiTheme="majorHAnsi" w:hAnsiTheme="majorHAnsi" w:cstheme="majorHAnsi"/>
@@ -63,7 +63,7 @@
     </w:p>
     <w:p>
       <w:pPr>
-        <w:pStyle w:val="Puesto"/>
+        <w:pStyle w:val="Ttulo"/>
         <w:jc w:val="right"/>
         <w:rPr>
           <w:rFonts w:asciiTheme="majorHAnsi" w:hAnsiTheme="majorHAnsi" w:cstheme="majorHAnsi"/>
@@ -72,7 +72,7 @@
     </w:p>
     <w:p>
       <w:pPr>
-        <w:pStyle w:val="Puesto"/>
+        <w:pStyle w:val="Ttulo"/>
         <w:jc w:val="right"/>
         <w:rPr>
           <w:rFonts w:asciiTheme="majorHAnsi" w:hAnsiTheme="majorHAnsi" w:cstheme="majorHAnsi"/>
@@ -89,7 +89,7 @@
     </w:p>
     <w:p>
       <w:pPr>
-        <w:pStyle w:val="Puesto"/>
+        <w:pStyle w:val="Ttulo"/>
         <w:rPr>
           <w:rFonts w:asciiTheme="majorHAnsi" w:hAnsiTheme="majorHAnsi" w:cstheme="majorHAnsi"/>
           <w:sz w:val="28"/>
@@ -109,8 +109,8 @@
           <w:rFonts w:asciiTheme="majorHAnsi" w:hAnsiTheme="majorHAnsi" w:cstheme="majorHAnsi"/>
         </w:rPr>
         <w:sectPr>
-          <w:headerReference w:type="default" r:id="rId8"/>
-          <w:footerReference w:type="even" r:id="rId9"/>
+          <w:headerReference w:type="default" r:id="rId9"/>
+          <w:footerReference w:type="even" r:id="rId10"/>
           <w:pgSz w:w="12240" w:h="15840" w:code="1"/>
           <w:pgMar w:top="1440" w:right="1440" w:bottom="1440" w:left="1440" w:header="720" w:footer="720" w:gutter="0"/>
           <w:cols w:space="720"/>
@@ -120,7 +120,7 @@
     </w:p>
     <w:p>
       <w:pPr>
-        <w:pStyle w:val="Puesto"/>
+        <w:pStyle w:val="Ttulo"/>
         <w:rPr>
           <w:rFonts w:asciiTheme="majorHAnsi" w:hAnsiTheme="majorHAnsi" w:cstheme="majorHAnsi"/>
         </w:rPr>
@@ -267,14 +267,12 @@
               </w:rPr>
               <w:t>/</w:t>
             </w:r>
-            <w:proofErr w:type="spellStart"/>
             <w:r>
               <w:rPr>
                 <w:rFonts w:asciiTheme="majorHAnsi" w:hAnsiTheme="majorHAnsi" w:cstheme="majorHAnsi"/>
               </w:rPr>
               <w:t>sep</w:t>
             </w:r>
-            <w:proofErr w:type="spellEnd"/>
             <w:r>
               <w:rPr>
                 <w:rFonts w:asciiTheme="majorHAnsi" w:hAnsiTheme="majorHAnsi" w:cstheme="majorHAnsi"/>
@@ -480,7 +478,7 @@
     </w:p>
     <w:p>
       <w:pPr>
-        <w:pStyle w:val="Puesto"/>
+        <w:pStyle w:val="Ttulo"/>
         <w:rPr>
           <w:rFonts w:asciiTheme="majorHAnsi" w:hAnsiTheme="majorHAnsi" w:cstheme="majorHAnsi"/>
         </w:rPr>
@@ -3529,7 +3527,7 @@
     </w:p>
     <w:p>
       <w:pPr>
-        <w:pStyle w:val="Puesto"/>
+        <w:pStyle w:val="Ttulo"/>
         <w:rPr>
           <w:rFonts w:asciiTheme="majorHAnsi" w:hAnsiTheme="majorHAnsi" w:cstheme="majorHAnsi"/>
         </w:rPr>
@@ -3880,7 +3878,7 @@
           <w:rFonts w:asciiTheme="majorHAnsi" w:hAnsiTheme="majorHAnsi" w:cstheme="majorHAnsi"/>
         </w:rPr>
       </w:pPr>
-      <w:hyperlink r:id="rId10" w:history="1">
+      <w:hyperlink r:id="rId11" w:history="1">
         <w:r>
           <w:rPr>
             <w:rStyle w:val="Hipervnculo"/>
@@ -3935,7 +3933,7 @@
           <w:lang w:val="es-CO"/>
         </w:rPr>
       </w:pPr>
-      <w:hyperlink r:id="rId11" w:history="1">
+      <w:hyperlink r:id="rId12" w:history="1">
         <w:r>
           <w:rPr>
             <w:rStyle w:val="Hipervnculo"/>
@@ -4042,7 +4040,7 @@
           <w:lang w:val="es-CO"/>
         </w:rPr>
       </w:pPr>
-      <w:hyperlink r:id="rId12" w:history="1">
+      <w:hyperlink r:id="rId13" w:history="1">
         <w:r>
           <w:rPr>
             <w:rStyle w:val="Hipervnculo"/>
@@ -4175,101 +4173,19 @@
           <w:lang w:val="es-CO"/>
         </w:rPr>
       </w:pPr>
-      <w:proofErr w:type="spellStart"/>
-      <w:r>
-        <w:rPr>
-          <w:rFonts w:asciiTheme="majorHAnsi" w:hAnsiTheme="majorHAnsi" w:cstheme="majorHAnsi"/>
-          <w:lang w:val="es-CO"/>
-        </w:rPr>
-        <w:t>Integration</w:t>
-      </w:r>
-      <w:proofErr w:type="spellEnd"/>
-      <w:r>
-        <w:rPr>
-          <w:rFonts w:asciiTheme="majorHAnsi" w:hAnsiTheme="majorHAnsi" w:cstheme="majorHAnsi"/>
-          <w:lang w:val="es-CO"/>
-        </w:rPr>
-        <w:t xml:space="preserve"> </w:t>
-      </w:r>
-      <w:proofErr w:type="spellStart"/>
-      <w:r>
-        <w:rPr>
-          <w:rFonts w:asciiTheme="majorHAnsi" w:hAnsiTheme="majorHAnsi" w:cstheme="majorHAnsi"/>
-          <w:lang w:val="es-CO"/>
-        </w:rPr>
-        <w:t>Build</w:t>
-      </w:r>
-      <w:proofErr w:type="spellEnd"/>
-      <w:r>
-        <w:rPr>
-          <w:rFonts w:asciiTheme="majorHAnsi" w:hAnsiTheme="majorHAnsi" w:cstheme="majorHAnsi"/>
-          <w:lang w:val="es-CO"/>
-        </w:rPr>
-        <w:t xml:space="preserve"> Plan – </w:t>
-      </w:r>
-      <w:proofErr w:type="spellStart"/>
-      <w:r>
-        <w:rPr>
-          <w:rFonts w:asciiTheme="majorHAnsi" w:hAnsiTheme="majorHAnsi" w:cstheme="majorHAnsi"/>
-          <w:lang w:val="es-CO"/>
-        </w:rPr>
-        <w:t>Course</w:t>
-      </w:r>
-      <w:proofErr w:type="spellEnd"/>
-      <w:r>
-        <w:rPr>
-          <w:rFonts w:asciiTheme="majorHAnsi" w:hAnsiTheme="majorHAnsi" w:cstheme="majorHAnsi"/>
-          <w:lang w:val="es-CO"/>
-        </w:rPr>
-        <w:t xml:space="preserve"> </w:t>
-      </w:r>
-      <w:proofErr w:type="spellStart"/>
-      <w:r>
-        <w:rPr>
-          <w:rFonts w:asciiTheme="majorHAnsi" w:hAnsiTheme="majorHAnsi" w:cstheme="majorHAnsi"/>
-          <w:lang w:val="es-CO"/>
-        </w:rPr>
-        <w:t>Registration</w:t>
-      </w:r>
-      <w:proofErr w:type="spellEnd"/>
-      <w:r>
-        <w:rPr>
-          <w:rFonts w:asciiTheme="majorHAnsi" w:hAnsiTheme="majorHAnsi" w:cstheme="majorHAnsi"/>
-          <w:lang w:val="es-CO"/>
-        </w:rPr>
-        <w:t xml:space="preserve"> </w:t>
-      </w:r>
-      <w:proofErr w:type="spellStart"/>
-      <w:r>
-        <w:rPr>
-          <w:rFonts w:asciiTheme="majorHAnsi" w:hAnsiTheme="majorHAnsi" w:cstheme="majorHAnsi"/>
-          <w:lang w:val="es-CO"/>
-        </w:rPr>
-        <w:t>System</w:t>
-      </w:r>
-      <w:proofErr w:type="spellEnd"/>
-      <w:r>
-        <w:rPr>
-          <w:rFonts w:asciiTheme="majorHAnsi" w:hAnsiTheme="majorHAnsi" w:cstheme="majorHAnsi"/>
-          <w:lang w:val="es-CO"/>
-        </w:rPr>
-        <w:t xml:space="preserve">, </w:t>
-      </w:r>
-      <w:proofErr w:type="spellStart"/>
-      <w:r>
-        <w:rPr>
-          <w:rFonts w:asciiTheme="majorHAnsi" w:hAnsiTheme="majorHAnsi" w:cstheme="majorHAnsi"/>
-          <w:lang w:val="es-CO"/>
-        </w:rPr>
-        <w:t>Jhonson</w:t>
-      </w:r>
-      <w:proofErr w:type="spellEnd"/>
-      <w:r>
-        <w:rPr>
-          <w:rFonts w:asciiTheme="majorHAnsi" w:hAnsiTheme="majorHAnsi" w:cstheme="majorHAnsi"/>
-          <w:lang w:val="es-CO"/>
-        </w:rPr>
-        <w:t xml:space="preserve"> P., Obtenido el 03 de octubre de 2014, obtenido desde:</w:t>
+      <w:r>
+        <w:rPr>
+          <w:rFonts w:asciiTheme="majorHAnsi" w:hAnsiTheme="majorHAnsi" w:cstheme="majorHAnsi"/>
+          <w:lang w:val="es-CO"/>
+        </w:rPr>
+        <w:t xml:space="preserve">Integration Build Plan – Course Registration </w:t>
+      </w:r>
+      <w:r>
+        <w:rPr>
+          <w:rFonts w:asciiTheme="majorHAnsi" w:hAnsiTheme="majorHAnsi" w:cstheme="majorHAnsi"/>
+          <w:lang w:val="es-CO"/>
+        </w:rPr>
+        <w:t>System, Jhonson P., Obtenido el 03 de octubre de 2014, obtenido desde:</w:t>
       </w:r>
     </w:p>
     <w:p>
@@ -4282,30 +4198,14 @@
           <w:lang w:val="es-CO"/>
         </w:rPr>
       </w:pPr>
-      <w:hyperlink r:id="rId13" w:history="1">
+      <w:hyperlink r:id="rId14" w:history="1">
         <w:r>
           <w:rPr>
             <w:rStyle w:val="Hipervnculo"/>
             <w:rFonts w:asciiTheme="majorHAnsi" w:hAnsiTheme="majorHAnsi" w:cstheme="majorHAnsi"/>
             <w:lang w:val="es-CO"/>
           </w:rPr>
-          <w:t>http://190.</w:t>
-        </w:r>
-        <w:r>
-          <w:rPr>
-            <w:rStyle w:val="Hipervnculo"/>
-            <w:rFonts w:asciiTheme="majorHAnsi" w:hAnsiTheme="majorHAnsi" w:cstheme="majorHAnsi"/>
-            <w:lang w:val="es-CO"/>
-          </w:rPr>
-          <w:t>2</w:t>
-        </w:r>
-        <w:r>
-          <w:rPr>
-            <w:rStyle w:val="Hipervnculo"/>
-            <w:rFonts w:asciiTheme="majorHAnsi" w:hAnsiTheme="majorHAnsi" w:cstheme="majorHAnsi"/>
-            <w:lang w:val="es-CO"/>
-          </w:rPr>
-          <w:t>54.23.171/graduacion/RUP.es/LargeProjects/extend.formal_resources/guidances/examples/resources/build_plan_v1.htm</w:t>
+          <w:t>http://190.254.23.171/graduacion/RUP.es/LargeProjects/extend.formal_resources/guidances/examples/resources/build_plan_v1.htm</w:t>
         </w:r>
       </w:hyperlink>
     </w:p>
@@ -6007,14 +5907,12 @@
         </w:rPr>
       </w:pPr>
       <w:bookmarkStart w:id="14" w:name="_Toc274034155"/>
-      <w:proofErr w:type="spellStart"/>
       <w:r>
         <w:rPr>
           <w:rFonts w:asciiTheme="majorHAnsi" w:hAnsiTheme="majorHAnsi" w:cstheme="majorHAnsi"/>
         </w:rPr>
         <w:t>Iteración</w:t>
       </w:r>
-      <w:proofErr w:type="spellEnd"/>
       <w:r>
         <w:rPr>
           <w:rFonts w:asciiTheme="majorHAnsi" w:hAnsiTheme="majorHAnsi" w:cstheme="majorHAnsi"/>
@@ -6355,6 +6253,9 @@
         </w:tc>
       </w:tr>
       <w:tr>
+        <w:trPr>
+          <w:trHeight w:val="537"/>
+        </w:trPr>
         <w:tc>
           <w:tcPr>
             <w:tcW w:w="2338" w:type="dxa"/>
@@ -6376,7 +6277,7 @@
                 <w:rFonts w:asciiTheme="majorHAnsi" w:hAnsiTheme="majorHAnsi" w:cstheme="majorHAnsi"/>
                 <w:lang w:val="es-CO"/>
               </w:rPr>
-              <w:t>Usabilidad</w:t>
+              <w:t>Adecuación funcional</w:t>
             </w:r>
           </w:p>
         </w:tc>
@@ -6398,55 +6299,23 @@
                 <w:rFonts w:asciiTheme="majorHAnsi" w:hAnsiTheme="majorHAnsi" w:cstheme="majorHAnsi"/>
                 <w:lang w:val="es-CO"/>
               </w:rPr>
-              <w:t>Inteligibilidad</w:t>
-            </w:r>
-          </w:p>
-          <w:p>
-            <w:pPr>
-              <w:jc w:val="center"/>
-              <w:rPr>
-                <w:rFonts w:asciiTheme="majorHAnsi" w:hAnsiTheme="majorHAnsi" w:cstheme="majorHAnsi"/>
-                <w:lang w:val="es-CO"/>
-              </w:rPr>
-            </w:pPr>
-            <w:r>
-              <w:rPr>
-                <w:rFonts w:asciiTheme="majorHAnsi" w:hAnsiTheme="majorHAnsi" w:cstheme="majorHAnsi"/>
-                <w:lang w:val="es-CO"/>
-              </w:rPr>
-              <w:t>Operabilidad</w:t>
-            </w:r>
-          </w:p>
-          <w:p>
-            <w:pPr>
-              <w:jc w:val="center"/>
-              <w:rPr>
-                <w:rFonts w:asciiTheme="majorHAnsi" w:hAnsiTheme="majorHAnsi" w:cstheme="majorHAnsi"/>
-                <w:lang w:val="es-CO"/>
-              </w:rPr>
-            </w:pPr>
-            <w:r>
-              <w:rPr>
-                <w:rFonts w:asciiTheme="majorHAnsi" w:hAnsiTheme="majorHAnsi" w:cstheme="majorHAnsi"/>
-                <w:lang w:val="es-CO"/>
-              </w:rPr>
-              <w:t>Protección frente a errores del usuario</w:t>
-            </w:r>
-          </w:p>
-          <w:p>
-            <w:pPr>
-              <w:jc w:val="center"/>
-              <w:rPr>
-                <w:rFonts w:asciiTheme="majorHAnsi" w:hAnsiTheme="majorHAnsi" w:cstheme="majorHAnsi"/>
-                <w:lang w:val="es-CO"/>
-              </w:rPr>
-            </w:pPr>
-            <w:r>
-              <w:rPr>
-                <w:rFonts w:asciiTheme="majorHAnsi" w:hAnsiTheme="majorHAnsi" w:cstheme="majorHAnsi"/>
-                <w:lang w:val="es-CO"/>
-              </w:rPr>
-              <w:t>Estética</w:t>
+              <w:t>Completitud funcional</w:t>
+            </w:r>
+          </w:p>
+          <w:p>
+            <w:pPr>
+              <w:jc w:val="center"/>
+              <w:rPr>
+                <w:rFonts w:asciiTheme="majorHAnsi" w:hAnsiTheme="majorHAnsi" w:cstheme="majorHAnsi"/>
+                <w:lang w:val="es-CO"/>
+              </w:rPr>
+            </w:pPr>
+            <w:r>
+              <w:rPr>
+                <w:rFonts w:asciiTheme="majorHAnsi" w:hAnsiTheme="majorHAnsi" w:cstheme="majorHAnsi"/>
+                <w:lang w:val="es-CO"/>
+              </w:rPr>
+              <w:t>Corrección funcional</w:t>
             </w:r>
           </w:p>
         </w:tc>
@@ -6541,6 +6410,68 @@
                 <w:rFonts w:asciiTheme="majorHAnsi" w:hAnsiTheme="majorHAnsi" w:cstheme="majorHAnsi"/>
                 <w:lang w:val="es-CO"/>
               </w:rPr>
+              <w:t>Usabilidad</w:t>
+            </w:r>
+          </w:p>
+        </w:tc>
+        <w:tc>
+          <w:tcPr>
+            <w:tcW w:w="2635" w:type="dxa"/>
+            <w:vAlign w:val="center"/>
+          </w:tcPr>
+          <w:p>
+            <w:pPr>
+              <w:jc w:val="center"/>
+              <w:rPr>
+                <w:rFonts w:asciiTheme="majorHAnsi" w:hAnsiTheme="majorHAnsi" w:cstheme="majorHAnsi"/>
+                <w:lang w:val="es-CO"/>
+              </w:rPr>
+            </w:pPr>
+            <w:r>
+              <w:rPr>
+                <w:rFonts w:asciiTheme="majorHAnsi" w:hAnsiTheme="majorHAnsi" w:cstheme="majorHAnsi"/>
+                <w:lang w:val="es-CO"/>
+              </w:rPr>
+              <w:t>Inteligibilidad</w:t>
+            </w:r>
+          </w:p>
+        </w:tc>
+        <w:tc>
+          <w:tcPr>
+            <w:tcW w:w="3913" w:type="dxa"/>
+            <w:vMerge/>
+            <w:vAlign w:val="center"/>
+          </w:tcPr>
+          <w:p>
+            <w:pPr>
+              <w:jc w:val="center"/>
+              <w:rPr>
+                <w:rFonts w:asciiTheme="majorHAnsi" w:hAnsiTheme="majorHAnsi" w:cstheme="majorHAnsi"/>
+                <w:lang w:val="es-CO"/>
+              </w:rPr>
+            </w:pPr>
+          </w:p>
+        </w:tc>
+      </w:tr>
+      <w:tr>
+        <w:tc>
+          <w:tcPr>
+            <w:tcW w:w="2338" w:type="dxa"/>
+            <w:vAlign w:val="center"/>
+          </w:tcPr>
+          <w:p>
+            <w:pPr>
+              <w:jc w:val="center"/>
+              <w:rPr>
+                <w:rFonts w:asciiTheme="majorHAnsi" w:hAnsiTheme="majorHAnsi" w:cstheme="majorHAnsi"/>
+                <w:lang w:val="es-CO"/>
+              </w:rPr>
+            </w:pPr>
+            <w:r>
+              <w:rPr>
+                <w:rFonts w:asciiTheme="majorHAnsi" w:hAnsiTheme="majorHAnsi" w:cstheme="majorHAnsi"/>
+                <w:lang w:val="es-CO"/>
+              </w:rPr>
               <w:t>Seguridad</w:t>
             </w:r>
           </w:p>
@@ -6563,8 +6494,88 @@
                 <w:rFonts w:asciiTheme="majorHAnsi" w:hAnsiTheme="majorHAnsi" w:cstheme="majorHAnsi"/>
                 <w:lang w:val="es-CO"/>
               </w:rPr>
+              <w:t>Confidencialidad</w:t>
+            </w:r>
+          </w:p>
+          <w:p>
+            <w:pPr>
+              <w:jc w:val="center"/>
+              <w:rPr>
+                <w:rFonts w:asciiTheme="majorHAnsi" w:hAnsiTheme="majorHAnsi" w:cstheme="majorHAnsi"/>
+                <w:lang w:val="es-CO"/>
+              </w:rPr>
+            </w:pPr>
+            <w:r>
+              <w:rPr>
+                <w:rFonts w:asciiTheme="majorHAnsi" w:hAnsiTheme="majorHAnsi" w:cstheme="majorHAnsi"/>
+                <w:lang w:val="es-CO"/>
+              </w:rPr>
               <w:t>Integridad</w:t>
             </w:r>
+          </w:p>
+        </w:tc>
+        <w:tc>
+          <w:tcPr>
+            <w:tcW w:w="3913" w:type="dxa"/>
+            <w:vMerge/>
+            <w:vAlign w:val="center"/>
+          </w:tcPr>
+          <w:p>
+            <w:pPr>
+              <w:jc w:val="center"/>
+              <w:rPr>
+                <w:rFonts w:asciiTheme="majorHAnsi" w:hAnsiTheme="majorHAnsi" w:cstheme="majorHAnsi"/>
+                <w:lang w:val="es-CO"/>
+              </w:rPr>
+            </w:pPr>
+          </w:p>
+        </w:tc>
+      </w:tr>
+      <w:tr>
+        <w:tc>
+          <w:tcPr>
+            <w:tcW w:w="2338" w:type="dxa"/>
+            <w:vAlign w:val="center"/>
+          </w:tcPr>
+          <w:p>
+            <w:pPr>
+              <w:jc w:val="center"/>
+              <w:rPr>
+                <w:rFonts w:asciiTheme="majorHAnsi" w:hAnsiTheme="majorHAnsi" w:cstheme="majorHAnsi"/>
+                <w:lang w:val="es-CO"/>
+              </w:rPr>
+            </w:pPr>
+            <w:r>
+              <w:rPr>
+                <w:rFonts w:asciiTheme="majorHAnsi" w:hAnsiTheme="majorHAnsi" w:cstheme="majorHAnsi"/>
+                <w:lang w:val="es-CO"/>
+              </w:rPr>
+              <w:t>Portabilidad</w:t>
+            </w:r>
+          </w:p>
+        </w:tc>
+        <w:tc>
+          <w:tcPr>
+            <w:tcW w:w="2635" w:type="dxa"/>
+            <w:vAlign w:val="center"/>
+          </w:tcPr>
+          <w:p>
+            <w:pPr>
+              <w:jc w:val="center"/>
+              <w:rPr>
+                <w:rFonts w:asciiTheme="majorHAnsi" w:hAnsiTheme="majorHAnsi" w:cstheme="majorHAnsi"/>
+                <w:lang w:val="es-CO"/>
+              </w:rPr>
+            </w:pPr>
+            <w:r>
+              <w:rPr>
+                <w:rFonts w:asciiTheme="majorHAnsi" w:hAnsiTheme="majorHAnsi" w:cstheme="majorHAnsi"/>
+                <w:lang w:val="es-CO"/>
+              </w:rPr>
+              <w:t>Adaptabilidad</w:t>
+            </w:r>
+            <w:bookmarkStart w:id="17" w:name="_GoBack"/>
+            <w:bookmarkEnd w:id="17"/>
           </w:p>
         </w:tc>
         <w:tc>
@@ -6593,15 +6604,13 @@
           <w:lang w:val="es-CO"/>
         </w:rPr>
       </w:pPr>
-      <w:bookmarkStart w:id="17" w:name="_Toc274034158"/>
-      <w:proofErr w:type="spellStart"/>
+      <w:bookmarkStart w:id="18" w:name="_Toc274034158"/>
       <w:r>
         <w:rPr>
           <w:rFonts w:asciiTheme="majorHAnsi" w:hAnsiTheme="majorHAnsi" w:cstheme="majorHAnsi"/>
         </w:rPr>
         <w:t>Iteración</w:t>
       </w:r>
-      <w:proofErr w:type="spellEnd"/>
       <w:r>
         <w:rPr>
           <w:rFonts w:asciiTheme="majorHAnsi" w:hAnsiTheme="majorHAnsi" w:cstheme="majorHAnsi"/>
@@ -6609,7 +6618,7 @@
         </w:rPr>
         <w:t xml:space="preserve"> dos</w:t>
       </w:r>
-      <w:bookmarkEnd w:id="17"/>
+      <w:bookmarkEnd w:id="18"/>
     </w:p>
     <w:p>
       <w:pPr>
@@ -6656,14 +6665,14 @@
           <w:lang w:val="es-CO"/>
         </w:rPr>
       </w:pPr>
-      <w:bookmarkStart w:id="18" w:name="_Toc274034159"/>
+      <w:bookmarkStart w:id="19" w:name="_Toc274034159"/>
       <w:r>
         <w:rPr>
           <w:lang w:val="es-CO"/>
         </w:rPr>
         <w:t>Funcionalidades</w:t>
       </w:r>
-      <w:bookmarkEnd w:id="18"/>
+      <w:bookmarkEnd w:id="19"/>
     </w:p>
     <w:tbl>
       <w:tblPr>
@@ -6861,14 +6870,14 @@
           <w:lang w:val="es-CO"/>
         </w:rPr>
       </w:pPr>
-      <w:bookmarkStart w:id="19" w:name="_Toc274034160"/>
+      <w:bookmarkStart w:id="20" w:name="_Toc274034160"/>
       <w:r>
         <w:rPr>
           <w:lang w:val="es-CO"/>
         </w:rPr>
         <w:t>Evaluación</w:t>
       </w:r>
-      <w:bookmarkEnd w:id="19"/>
+      <w:bookmarkEnd w:id="20"/>
     </w:p>
     <w:tbl>
       <w:tblPr>
@@ -7163,15 +7172,13 @@
           <w:lang w:val="es-CO"/>
         </w:rPr>
       </w:pPr>
-      <w:bookmarkStart w:id="20" w:name="_Toc274034161"/>
-      <w:proofErr w:type="spellStart"/>
+      <w:bookmarkStart w:id="21" w:name="_Toc274034161"/>
       <w:r>
         <w:rPr>
           <w:rFonts w:asciiTheme="majorHAnsi" w:hAnsiTheme="majorHAnsi" w:cstheme="majorHAnsi"/>
         </w:rPr>
         <w:t>Iteración</w:t>
       </w:r>
-      <w:proofErr w:type="spellEnd"/>
       <w:r>
         <w:rPr>
           <w:rFonts w:asciiTheme="majorHAnsi" w:hAnsiTheme="majorHAnsi" w:cstheme="majorHAnsi"/>
@@ -7179,7 +7186,7 @@
         </w:rPr>
         <w:t xml:space="preserve"> tres</w:t>
       </w:r>
-      <w:bookmarkEnd w:id="20"/>
+      <w:bookmarkEnd w:id="21"/>
     </w:p>
     <w:p>
       <w:pPr>
@@ -7226,14 +7233,15 @@
           <w:lang w:val="es-CO"/>
         </w:rPr>
       </w:pPr>
-      <w:bookmarkStart w:id="21" w:name="_Toc274034162"/>
-      <w:r>
-        <w:rPr>
-          <w:lang w:val="es-CO"/>
-        </w:rPr>
+      <w:bookmarkStart w:id="22" w:name="_Toc274034162"/>
+      <w:r>
+        <w:rPr>
+          <w:lang w:val="es-CO"/>
+        </w:rPr>
+        <w:lastRenderedPageBreak/>
         <w:t>Funcionalidades</w:t>
       </w:r>
-      <w:bookmarkEnd w:id="21"/>
+      <w:bookmarkEnd w:id="22"/>
     </w:p>
     <w:tbl>
       <w:tblPr>
@@ -7318,7 +7326,6 @@
                 <w:rFonts w:asciiTheme="majorHAnsi" w:hAnsiTheme="majorHAnsi" w:cstheme="majorHAnsi"/>
                 <w:lang w:val="es-CO"/>
               </w:rPr>
-              <w:lastRenderedPageBreak/>
               <w:t>PER01</w:t>
             </w:r>
           </w:p>
@@ -7469,14 +7476,14 @@
           <w:lang w:val="es-CO"/>
         </w:rPr>
       </w:pPr>
-      <w:bookmarkStart w:id="22" w:name="_Toc274034163"/>
+      <w:bookmarkStart w:id="23" w:name="_Toc274034163"/>
       <w:r>
         <w:rPr>
           <w:lang w:val="es-CO"/>
         </w:rPr>
         <w:t>Evaluación</w:t>
       </w:r>
-      <w:bookmarkEnd w:id="22"/>
+      <w:bookmarkEnd w:id="23"/>
     </w:p>
     <w:tbl>
       <w:tblPr>
@@ -7815,15 +7822,13 @@
           <w:lang w:val="es-CO"/>
         </w:rPr>
       </w:pPr>
-      <w:bookmarkStart w:id="23" w:name="_Toc274034164"/>
-      <w:proofErr w:type="spellStart"/>
+      <w:bookmarkStart w:id="24" w:name="_Toc274034164"/>
       <w:r>
         <w:rPr>
           <w:rFonts w:asciiTheme="majorHAnsi" w:hAnsiTheme="majorHAnsi" w:cstheme="majorHAnsi"/>
         </w:rPr>
         <w:t>Iteración</w:t>
       </w:r>
-      <w:proofErr w:type="spellEnd"/>
       <w:r>
         <w:rPr>
           <w:rFonts w:asciiTheme="majorHAnsi" w:hAnsiTheme="majorHAnsi" w:cstheme="majorHAnsi"/>
@@ -7831,7 +7836,7 @@
         </w:rPr>
         <w:t xml:space="preserve"> cuatro</w:t>
       </w:r>
-      <w:bookmarkEnd w:id="23"/>
+      <w:bookmarkEnd w:id="24"/>
     </w:p>
     <w:p>
       <w:pPr>
@@ -7878,14 +7883,14 @@
           <w:lang w:val="es-CO"/>
         </w:rPr>
       </w:pPr>
-      <w:bookmarkStart w:id="24" w:name="_Toc274034165"/>
+      <w:bookmarkStart w:id="25" w:name="_Toc274034165"/>
       <w:r>
         <w:rPr>
           <w:lang w:val="es-CO"/>
         </w:rPr>
         <w:t>Funcionalidades</w:t>
       </w:r>
-      <w:bookmarkEnd w:id="24"/>
+      <w:bookmarkEnd w:id="25"/>
     </w:p>
     <w:tbl>
       <w:tblPr>
@@ -8113,14 +8118,14 @@
           <w:lang w:val="es-CO"/>
         </w:rPr>
       </w:pPr>
-      <w:bookmarkStart w:id="25" w:name="_Toc274034166"/>
+      <w:bookmarkStart w:id="26" w:name="_Toc274034166"/>
       <w:r>
         <w:rPr>
           <w:lang w:val="es-CO"/>
         </w:rPr>
         <w:t>Evaluación</w:t>
       </w:r>
-      <w:bookmarkEnd w:id="25"/>
+      <w:bookmarkEnd w:id="26"/>
     </w:p>
     <w:tbl>
       <w:tblPr>
@@ -8386,15 +8391,13 @@
           <w:lang w:val="es-CO"/>
         </w:rPr>
       </w:pPr>
-      <w:bookmarkStart w:id="26" w:name="_Toc274034167"/>
-      <w:proofErr w:type="spellStart"/>
+      <w:bookmarkStart w:id="27" w:name="_Toc274034167"/>
       <w:r>
         <w:rPr>
           <w:rFonts w:asciiTheme="majorHAnsi" w:hAnsiTheme="majorHAnsi" w:cstheme="majorHAnsi"/>
         </w:rPr>
         <w:t>Iteración</w:t>
       </w:r>
-      <w:proofErr w:type="spellEnd"/>
       <w:r>
         <w:rPr>
           <w:rFonts w:asciiTheme="majorHAnsi" w:hAnsiTheme="majorHAnsi" w:cstheme="majorHAnsi"/>
@@ -8402,7 +8405,7 @@
         </w:rPr>
         <w:t xml:space="preserve"> cinco</w:t>
       </w:r>
-      <w:bookmarkEnd w:id="26"/>
+      <w:bookmarkEnd w:id="27"/>
     </w:p>
     <w:p>
       <w:pPr>
@@ -8449,14 +8452,14 @@
           <w:lang w:val="es-CO"/>
         </w:rPr>
       </w:pPr>
-      <w:bookmarkStart w:id="27" w:name="_Toc274034168"/>
+      <w:bookmarkStart w:id="28" w:name="_Toc274034168"/>
       <w:r>
         <w:rPr>
           <w:lang w:val="es-CO"/>
         </w:rPr>
         <w:t>Funcionalidades</w:t>
       </w:r>
-      <w:bookmarkEnd w:id="27"/>
+      <w:bookmarkEnd w:id="28"/>
     </w:p>
     <w:tbl>
       <w:tblPr>
@@ -8661,14 +8664,14 @@
           <w:lang w:val="es-CO"/>
         </w:rPr>
       </w:pPr>
-      <w:bookmarkStart w:id="28" w:name="_Toc274034169"/>
+      <w:bookmarkStart w:id="29" w:name="_Toc274034169"/>
       <w:r>
         <w:rPr>
           <w:lang w:val="es-CO"/>
         </w:rPr>
         <w:t>Evaluación</w:t>
       </w:r>
-      <w:bookmarkEnd w:id="28"/>
+      <w:bookmarkEnd w:id="29"/>
     </w:p>
     <w:tbl>
       <w:tblPr>
@@ -8861,6 +8864,7 @@
                 <w:rFonts w:asciiTheme="majorHAnsi" w:hAnsiTheme="majorHAnsi" w:cstheme="majorHAnsi"/>
                 <w:lang w:val="es-CO"/>
               </w:rPr>
+              <w:lastRenderedPageBreak/>
               <w:t>Confirmación de ingreso de datos de autorización de participación en grupos</w:t>
             </w:r>
           </w:p>
@@ -8877,15 +8881,7 @@
                 <w:rFonts w:asciiTheme="majorHAnsi" w:hAnsiTheme="majorHAnsi" w:cstheme="majorHAnsi"/>
                 <w:lang w:val="es-CO"/>
               </w:rPr>
-              <w:t xml:space="preserve">Confirmación de eliminación de datos de </w:t>
-            </w:r>
-            <w:r>
-              <w:rPr>
-                <w:rFonts w:asciiTheme="majorHAnsi" w:hAnsiTheme="majorHAnsi" w:cstheme="majorHAnsi"/>
-                <w:lang w:val="es-CO"/>
-              </w:rPr>
-              <w:lastRenderedPageBreak/>
-              <w:t>autorización de participación en grupos</w:t>
+              <w:t>Confirmación de eliminación de datos de autorización de participación en grupos</w:t>
             </w:r>
           </w:p>
         </w:tc>
@@ -8899,8 +8895,7 @@
           <w:lang w:val="es-CO"/>
         </w:rPr>
       </w:pPr>
-      <w:bookmarkStart w:id="29" w:name="_Toc274034170"/>
-      <w:proofErr w:type="spellStart"/>
+      <w:bookmarkStart w:id="30" w:name="_Toc274034170"/>
       <w:r>
         <w:rPr>
           <w:rFonts w:asciiTheme="majorHAnsi" w:hAnsiTheme="majorHAnsi" w:cstheme="majorHAnsi"/>
@@ -8908,7 +8903,6 @@
         <w:lastRenderedPageBreak/>
         <w:t>Iteración</w:t>
       </w:r>
-      <w:proofErr w:type="spellEnd"/>
       <w:r>
         <w:rPr>
           <w:rFonts w:asciiTheme="majorHAnsi" w:hAnsiTheme="majorHAnsi" w:cstheme="majorHAnsi"/>
@@ -8916,7 +8910,7 @@
         </w:rPr>
         <w:t xml:space="preserve"> seis</w:t>
       </w:r>
-      <w:bookmarkEnd w:id="29"/>
+      <w:bookmarkEnd w:id="30"/>
     </w:p>
     <w:p>
       <w:pPr>
@@ -8963,14 +8957,14 @@
           <w:lang w:val="es-CO"/>
         </w:rPr>
       </w:pPr>
-      <w:bookmarkStart w:id="30" w:name="_Toc274034171"/>
+      <w:bookmarkStart w:id="31" w:name="_Toc274034171"/>
       <w:r>
         <w:rPr>
           <w:lang w:val="es-CO"/>
         </w:rPr>
         <w:t>Funcionalidades</w:t>
       </w:r>
-      <w:bookmarkEnd w:id="30"/>
+      <w:bookmarkEnd w:id="31"/>
     </w:p>
     <w:tbl>
       <w:tblPr>
@@ -9215,14 +9209,14 @@
           <w:lang w:val="es-CO"/>
         </w:rPr>
       </w:pPr>
-      <w:bookmarkStart w:id="31" w:name="_Toc274034172"/>
+      <w:bookmarkStart w:id="32" w:name="_Toc274034172"/>
       <w:r>
         <w:rPr>
           <w:lang w:val="es-CO"/>
         </w:rPr>
         <w:t>Evaluación</w:t>
       </w:r>
-      <w:bookmarkEnd w:id="31"/>
+      <w:bookmarkEnd w:id="32"/>
     </w:p>
     <w:tbl>
       <w:tblPr>
@@ -9516,15 +9510,13 @@
           <w:lang w:val="es-CO"/>
         </w:rPr>
       </w:pPr>
-      <w:bookmarkStart w:id="32" w:name="_Toc274034173"/>
-      <w:proofErr w:type="spellStart"/>
+      <w:bookmarkStart w:id="33" w:name="_Toc274034173"/>
       <w:r>
         <w:rPr>
           <w:rFonts w:asciiTheme="majorHAnsi" w:hAnsiTheme="majorHAnsi" w:cstheme="majorHAnsi"/>
         </w:rPr>
         <w:t>Iteración</w:t>
       </w:r>
-      <w:proofErr w:type="spellEnd"/>
       <w:r>
         <w:rPr>
           <w:rFonts w:asciiTheme="majorHAnsi" w:hAnsiTheme="majorHAnsi" w:cstheme="majorHAnsi"/>
@@ -9532,7 +9524,7 @@
         </w:rPr>
         <w:t xml:space="preserve"> siete</w:t>
       </w:r>
-      <w:bookmarkEnd w:id="32"/>
+      <w:bookmarkEnd w:id="33"/>
     </w:p>
     <w:p>
       <w:pPr>
@@ -9586,14 +9578,14 @@
           <w:lang w:val="es-CO"/>
         </w:rPr>
       </w:pPr>
-      <w:bookmarkStart w:id="33" w:name="_Toc274034174"/>
+      <w:bookmarkStart w:id="34" w:name="_Toc274034174"/>
       <w:r>
         <w:rPr>
           <w:lang w:val="es-CO"/>
         </w:rPr>
         <w:t>Funcionalidades</w:t>
       </w:r>
-      <w:bookmarkEnd w:id="33"/>
+      <w:bookmarkEnd w:id="34"/>
     </w:p>
     <w:tbl>
       <w:tblPr>
@@ -9838,14 +9830,14 @@
           <w:lang w:val="es-CO"/>
         </w:rPr>
       </w:pPr>
-      <w:bookmarkStart w:id="34" w:name="_Toc274034175"/>
+      <w:bookmarkStart w:id="35" w:name="_Toc274034175"/>
       <w:r>
         <w:rPr>
           <w:lang w:val="es-CO"/>
         </w:rPr>
         <w:t>Evaluación</w:t>
       </w:r>
-      <w:bookmarkEnd w:id="34"/>
+      <w:bookmarkEnd w:id="35"/>
     </w:p>
     <w:tbl>
       <w:tblPr>
@@ -10139,15 +10131,13 @@
           <w:lang w:val="es-CO"/>
         </w:rPr>
       </w:pPr>
-      <w:bookmarkStart w:id="35" w:name="_Toc274034176"/>
-      <w:proofErr w:type="spellStart"/>
+      <w:bookmarkStart w:id="36" w:name="_Toc274034176"/>
       <w:r>
         <w:rPr>
           <w:rFonts w:asciiTheme="majorHAnsi" w:hAnsiTheme="majorHAnsi" w:cstheme="majorHAnsi"/>
         </w:rPr>
         <w:t>Iteración</w:t>
       </w:r>
-      <w:proofErr w:type="spellEnd"/>
       <w:r>
         <w:rPr>
           <w:rFonts w:asciiTheme="majorHAnsi" w:hAnsiTheme="majorHAnsi" w:cstheme="majorHAnsi"/>
@@ -10155,7 +10145,7 @@
         </w:rPr>
         <w:t xml:space="preserve"> ocho</w:t>
       </w:r>
-      <w:bookmarkEnd w:id="35"/>
+      <w:bookmarkEnd w:id="36"/>
     </w:p>
     <w:p>
       <w:pPr>
@@ -10202,14 +10192,14 @@
           <w:lang w:val="es-CO"/>
         </w:rPr>
       </w:pPr>
-      <w:bookmarkStart w:id="36" w:name="_Toc274034177"/>
+      <w:bookmarkStart w:id="37" w:name="_Toc274034177"/>
       <w:r>
         <w:rPr>
           <w:lang w:val="es-CO"/>
         </w:rPr>
         <w:t>Funcionalidades</w:t>
       </w:r>
-      <w:bookmarkEnd w:id="36"/>
+      <w:bookmarkEnd w:id="37"/>
     </w:p>
     <w:tbl>
       <w:tblPr>
@@ -10396,6 +10386,7 @@
                 <w:rFonts w:asciiTheme="majorHAnsi" w:hAnsiTheme="majorHAnsi" w:cstheme="majorHAnsi"/>
                 <w:lang w:val="es-CO"/>
               </w:rPr>
+              <w:lastRenderedPageBreak/>
               <w:t>PER01, PER02, PER06</w:t>
             </w:r>
             <w:r>
@@ -10461,15 +10452,14 @@
           <w:lang w:val="es-CO"/>
         </w:rPr>
       </w:pPr>
-      <w:bookmarkStart w:id="37" w:name="_Toc274034178"/>
-      <w:r>
-        <w:rPr>
-          <w:lang w:val="es-CO"/>
-        </w:rPr>
-        <w:lastRenderedPageBreak/>
+      <w:bookmarkStart w:id="38" w:name="_Toc274034178"/>
+      <w:r>
+        <w:rPr>
+          <w:lang w:val="es-CO"/>
+        </w:rPr>
         <w:t>Evaluación</w:t>
       </w:r>
-      <w:bookmarkEnd w:id="37"/>
+      <w:bookmarkEnd w:id="38"/>
     </w:p>
     <w:tbl>
       <w:tblPr>
@@ -10882,15 +10872,13 @@
           <w:lang w:val="es-CO"/>
         </w:rPr>
       </w:pPr>
-      <w:bookmarkStart w:id="38" w:name="_Toc274034179"/>
-      <w:proofErr w:type="spellStart"/>
+      <w:bookmarkStart w:id="39" w:name="_Toc274034179"/>
       <w:r>
         <w:rPr>
           <w:rFonts w:asciiTheme="majorHAnsi" w:hAnsiTheme="majorHAnsi" w:cstheme="majorHAnsi"/>
         </w:rPr>
         <w:t>Iteración</w:t>
       </w:r>
-      <w:proofErr w:type="spellEnd"/>
       <w:r>
         <w:rPr>
           <w:rFonts w:asciiTheme="majorHAnsi" w:hAnsiTheme="majorHAnsi" w:cstheme="majorHAnsi"/>
@@ -10898,7 +10886,7 @@
         </w:rPr>
         <w:t xml:space="preserve"> nueve</w:t>
       </w:r>
-      <w:bookmarkEnd w:id="38"/>
+      <w:bookmarkEnd w:id="39"/>
     </w:p>
     <w:p>
       <w:pPr>
@@ -10945,14 +10933,14 @@
           <w:lang w:val="es-CO"/>
         </w:rPr>
       </w:pPr>
-      <w:bookmarkStart w:id="39" w:name="_Toc274034180"/>
+      <w:bookmarkStart w:id="40" w:name="_Toc274034180"/>
       <w:r>
         <w:rPr>
           <w:lang w:val="es-CO"/>
         </w:rPr>
         <w:t>Funcionalidades</w:t>
       </w:r>
-      <w:bookmarkEnd w:id="39"/>
+      <w:bookmarkEnd w:id="40"/>
     </w:p>
     <w:tbl>
       <w:tblPr>
@@ -11157,14 +11145,14 @@
           <w:lang w:val="es-CO"/>
         </w:rPr>
       </w:pPr>
-      <w:bookmarkStart w:id="40" w:name="_Toc274034181"/>
+      <w:bookmarkStart w:id="41" w:name="_Toc274034181"/>
       <w:r>
         <w:rPr>
           <w:lang w:val="es-CO"/>
         </w:rPr>
         <w:t>Evaluación</w:t>
       </w:r>
-      <w:bookmarkEnd w:id="40"/>
+      <w:bookmarkEnd w:id="41"/>
     </w:p>
     <w:tbl>
       <w:tblPr>
@@ -11854,23 +11842,21 @@
           <w:lang w:val="es-CO"/>
         </w:rPr>
       </w:pPr>
-      <w:bookmarkStart w:id="41" w:name="_Toc274034182"/>
+      <w:bookmarkStart w:id="42" w:name="_Toc274034182"/>
       <w:r>
         <w:rPr>
           <w:rFonts w:asciiTheme="majorHAnsi" w:hAnsiTheme="majorHAnsi" w:cstheme="majorHAnsi"/>
         </w:rPr>
         <w:t>Iteración</w:t>
       </w:r>
-      <w:bookmarkStart w:id="42" w:name="_GoBack"/>
+      <w:r>
+        <w:rPr>
+          <w:rFonts w:asciiTheme="majorHAnsi" w:hAnsiTheme="majorHAnsi" w:cstheme="majorHAnsi"/>
+          <w:lang w:val="es-CO"/>
+        </w:rPr>
+        <w:t xml:space="preserve"> diez</w:t>
+      </w:r>
       <w:bookmarkEnd w:id="42"/>
-      <w:r>
-        <w:rPr>
-          <w:rFonts w:asciiTheme="majorHAnsi" w:hAnsiTheme="majorHAnsi" w:cstheme="majorHAnsi"/>
-          <w:lang w:val="es-CO"/>
-        </w:rPr>
-        <w:t xml:space="preserve"> diez</w:t>
-      </w:r>
-      <w:bookmarkEnd w:id="41"/>
     </w:p>
     <w:p>
       <w:pPr>
@@ -12028,6 +12014,7 @@
                 <w:rFonts w:asciiTheme="majorHAnsi" w:hAnsiTheme="majorHAnsi" w:cstheme="majorHAnsi"/>
                 <w:lang w:val="es-CO"/>
               </w:rPr>
+              <w:lastRenderedPageBreak/>
               <w:t>Demás casos de uso necesarios.</w:t>
             </w:r>
           </w:p>
@@ -12050,6 +12037,7 @@
                 <w:rFonts w:asciiTheme="majorHAnsi" w:hAnsiTheme="majorHAnsi" w:cstheme="majorHAnsi"/>
                 <w:lang w:val="es-CO"/>
               </w:rPr>
+              <w:lastRenderedPageBreak/>
               <w:t>Integración de los casos de uso asignados al grupo con casos de uso asignados a otros grupos</w:t>
             </w:r>
           </w:p>
@@ -12091,7 +12079,6 @@
         <w:rPr>
           <w:lang w:val="es-CO"/>
         </w:rPr>
-        <w:lastRenderedPageBreak/>
         <w:t>Evaluación</w:t>
       </w:r>
       <w:bookmarkEnd w:id="44"/>
@@ -12441,10 +12428,10 @@
       </w:pPr>
     </w:p>
     <w:sectPr>
-      <w:headerReference w:type="default" r:id="rId14"/>
-      <w:footerReference w:type="default" r:id="rId15"/>
-      <w:headerReference w:type="first" r:id="rId16"/>
-      <w:footerReference w:type="first" r:id="rId17"/>
+      <w:headerReference w:type="default" r:id="rId15"/>
+      <w:footerReference w:type="default" r:id="rId16"/>
+      <w:headerReference w:type="first" r:id="rId17"/>
+      <w:footerReference w:type="first" r:id="rId18"/>
       <w:pgSz w:w="12240" w:h="15840" w:code="1"/>
       <w:pgMar w:top="1440" w:right="1440" w:bottom="1440" w:left="1440" w:header="720" w:footer="720" w:gutter="0"/>
       <w:cols w:space="720"/>
@@ -12454,7 +12441,7 @@
 </file>
 
 <file path=word/endnotes.xml><?xml version="1.0" encoding="utf-8"?>
-<w:endnotes xmlns:wpc="http://schemas.microsoft.com/office/word/2010/wordprocessingCanvas" xmlns:mc="http://schemas.openxmlformats.org/markup-compatibility/2006" xmlns:o="urn:schemas-microsoft-com:office:office" xmlns:r="http://schemas.openxmlformats.org/officeDocument/2006/relationships" xmlns:m="http://schemas.openxmlformats.org/officeDocument/2006/math" xmlns:v="urn:schemas-microsoft-com:vml" xmlns:wp14="http://schemas.microsoft.com/office/word/2010/wordprocessingDrawing" xmlns:wp="http://schemas.openxmlformats.org/drawingml/2006/wordprocessingDrawing" xmlns:w10="urn:schemas-microsoft-com:office:word" xmlns:w="http://schemas.openxmlformats.org/wordprocessingml/2006/main" xmlns:w14="http://schemas.microsoft.com/office/word/2010/wordml" xmlns:w15="http://schemas.microsoft.com/office/word/2012/wordml" xmlns:wpg="http://schemas.microsoft.com/office/word/2010/wordprocessingGroup" xmlns:wpi="http://schemas.microsoft.com/office/word/2010/wordprocessingInk" xmlns:wne="http://schemas.microsoft.com/office/word/2006/wordml" xmlns:wps="http://schemas.microsoft.com/office/word/2010/wordprocessingShape" mc:Ignorable="w14 w15 wp14">
+<w:endnotes xmlns:wpc="http://schemas.microsoft.com/office/word/2010/wordprocessingCanvas" xmlns:mo="http://schemas.microsoft.com/office/mac/office/2008/main" xmlns:mc="http://schemas.openxmlformats.org/markup-compatibility/2006" xmlns:mv="urn:schemas-microsoft-com:mac:vml" xmlns:o="urn:schemas-microsoft-com:office:office" xmlns:r="http://schemas.openxmlformats.org/officeDocument/2006/relationships" xmlns:m="http://schemas.openxmlformats.org/officeDocument/2006/math" xmlns:v="urn:schemas-microsoft-com:vml" xmlns:wp14="http://schemas.microsoft.com/office/word/2010/wordprocessingDrawing" xmlns:wp="http://schemas.openxmlformats.org/drawingml/2006/wordprocessingDrawing" xmlns:w10="urn:schemas-microsoft-com:office:word" xmlns:w="http://schemas.openxmlformats.org/wordprocessingml/2006/main" xmlns:w14="http://schemas.microsoft.com/office/word/2010/wordml" xmlns:wpg="http://schemas.microsoft.com/office/word/2010/wordprocessingGroup" xmlns:wpi="http://schemas.microsoft.com/office/word/2010/wordprocessingInk" xmlns:wne="http://schemas.microsoft.com/office/word/2006/wordml" xmlns:wps="http://schemas.microsoft.com/office/word/2010/wordprocessingShape" mc:Ignorable="w14 wp14">
   <w:endnote w:type="separator" w:id="-1">
     <w:p>
       <w:pPr>
@@ -12479,7 +12466,7 @@
 </file>
 
 <file path=word/footer1.xml><?xml version="1.0" encoding="utf-8"?>
-<w:ftr xmlns:wpc="http://schemas.microsoft.com/office/word/2010/wordprocessingCanvas" xmlns:mc="http://schemas.openxmlformats.org/markup-compatibility/2006" xmlns:o="urn:schemas-microsoft-com:office:office" xmlns:r="http://schemas.openxmlformats.org/officeDocument/2006/relationships" xmlns:m="http://schemas.openxmlformats.org/officeDocument/2006/math" xmlns:v="urn:schemas-microsoft-com:vml" xmlns:wp14="http://schemas.microsoft.com/office/word/2010/wordprocessingDrawing" xmlns:wp="http://schemas.openxmlformats.org/drawingml/2006/wordprocessingDrawing" xmlns:w10="urn:schemas-microsoft-com:office:word" xmlns:w="http://schemas.openxmlformats.org/wordprocessingml/2006/main" xmlns:w14="http://schemas.microsoft.com/office/word/2010/wordml" xmlns:w15="http://schemas.microsoft.com/office/word/2012/wordml" xmlns:wpg="http://schemas.microsoft.com/office/word/2010/wordprocessingGroup" xmlns:wpi="http://schemas.microsoft.com/office/word/2010/wordprocessingInk" xmlns:wne="http://schemas.microsoft.com/office/word/2006/wordml" xmlns:wps="http://schemas.microsoft.com/office/word/2010/wordprocessingShape" mc:Ignorable="w14 w15 wp14">
+<w:ftr xmlns:wpc="http://schemas.microsoft.com/office/word/2010/wordprocessingCanvas" xmlns:mo="http://schemas.microsoft.com/office/mac/office/2008/main" xmlns:mc="http://schemas.openxmlformats.org/markup-compatibility/2006" xmlns:mv="urn:schemas-microsoft-com:mac:vml" xmlns:o="urn:schemas-microsoft-com:office:office" xmlns:r="http://schemas.openxmlformats.org/officeDocument/2006/relationships" xmlns:m="http://schemas.openxmlformats.org/officeDocument/2006/math" xmlns:v="urn:schemas-microsoft-com:vml" xmlns:wp14="http://schemas.microsoft.com/office/word/2010/wordprocessingDrawing" xmlns:wp="http://schemas.openxmlformats.org/drawingml/2006/wordprocessingDrawing" xmlns:w10="urn:schemas-microsoft-com:office:word" xmlns:w="http://schemas.openxmlformats.org/wordprocessingml/2006/main" xmlns:w14="http://schemas.microsoft.com/office/word/2010/wordml" xmlns:wpg="http://schemas.microsoft.com/office/word/2010/wordprocessingGroup" xmlns:wpi="http://schemas.microsoft.com/office/word/2010/wordprocessingInk" xmlns:wne="http://schemas.microsoft.com/office/word/2006/wordml" xmlns:wps="http://schemas.microsoft.com/office/word/2010/wordprocessingShape" mc:Ignorable="w14 wp14">
   <w:p>
     <w:pPr>
       <w:pStyle w:val="Piedepgina"/>
@@ -12517,7 +12504,7 @@
 </file>
 
 <file path=word/footer2.xml><?xml version="1.0" encoding="utf-8"?>
-<w:ftr xmlns:wpc="http://schemas.microsoft.com/office/word/2010/wordprocessingCanvas" xmlns:mc="http://schemas.openxmlformats.org/markup-compatibility/2006" xmlns:o="urn:schemas-microsoft-com:office:office" xmlns:r="http://schemas.openxmlformats.org/officeDocument/2006/relationships" xmlns:m="http://schemas.openxmlformats.org/officeDocument/2006/math" xmlns:v="urn:schemas-microsoft-com:vml" xmlns:wp14="http://schemas.microsoft.com/office/word/2010/wordprocessingDrawing" xmlns:wp="http://schemas.openxmlformats.org/drawingml/2006/wordprocessingDrawing" xmlns:w10="urn:schemas-microsoft-com:office:word" xmlns:w="http://schemas.openxmlformats.org/wordprocessingml/2006/main" xmlns:w14="http://schemas.microsoft.com/office/word/2010/wordml" xmlns:w15="http://schemas.microsoft.com/office/word/2012/wordml" xmlns:wpg="http://schemas.microsoft.com/office/word/2010/wordprocessingGroup" xmlns:wpi="http://schemas.microsoft.com/office/word/2010/wordprocessingInk" xmlns:wne="http://schemas.microsoft.com/office/word/2006/wordml" xmlns:wps="http://schemas.microsoft.com/office/word/2010/wordprocessingShape" mc:Ignorable="w14 w15 wp14">
+<w:ftr xmlns:wpc="http://schemas.microsoft.com/office/word/2010/wordprocessingCanvas" xmlns:mo="http://schemas.microsoft.com/office/mac/office/2008/main" xmlns:mc="http://schemas.openxmlformats.org/markup-compatibility/2006" xmlns:mv="urn:schemas-microsoft-com:mac:vml" xmlns:o="urn:schemas-microsoft-com:office:office" xmlns:r="http://schemas.openxmlformats.org/officeDocument/2006/relationships" xmlns:m="http://schemas.openxmlformats.org/officeDocument/2006/math" xmlns:v="urn:schemas-microsoft-com:vml" xmlns:wp14="http://schemas.microsoft.com/office/word/2010/wordprocessingDrawing" xmlns:wp="http://schemas.openxmlformats.org/drawingml/2006/wordprocessingDrawing" xmlns:w10="urn:schemas-microsoft-com:office:word" xmlns:w="http://schemas.openxmlformats.org/wordprocessingml/2006/main" xmlns:w14="http://schemas.microsoft.com/office/word/2010/wordml" xmlns:wpg="http://schemas.microsoft.com/office/word/2010/wordprocessingGroup" xmlns:wpi="http://schemas.microsoft.com/office/word/2010/wordprocessingInk" xmlns:wne="http://schemas.microsoft.com/office/word/2006/wordml" xmlns:wps="http://schemas.microsoft.com/office/word/2010/wordprocessingShape" mc:Ignorable="w14 wp14">
   <w:tbl>
     <w:tblPr>
       <w:tblW w:w="0" w:type="auto"/>
@@ -12675,7 +12662,7 @@
               <w:rFonts w:asciiTheme="majorHAnsi" w:hAnsiTheme="majorHAnsi" w:cstheme="majorHAnsi"/>
               <w:noProof/>
             </w:rPr>
-            <w:t>9</w:t>
+            <w:t>6</w:t>
           </w:r>
           <w:r>
             <w:rPr>
@@ -12740,7 +12727,7 @@
 </file>
 
 <file path=word/footer3.xml><?xml version="1.0" encoding="utf-8"?>
-<w:ftr xmlns:wpc="http://schemas.microsoft.com/office/word/2010/wordprocessingCanvas" xmlns:mc="http://schemas.openxmlformats.org/markup-compatibility/2006" xmlns:o="urn:schemas-microsoft-com:office:office" xmlns:r="http://schemas.openxmlformats.org/officeDocument/2006/relationships" xmlns:m="http://schemas.openxmlformats.org/officeDocument/2006/math" xmlns:v="urn:schemas-microsoft-com:vml" xmlns:wp14="http://schemas.microsoft.com/office/word/2010/wordprocessingDrawing" xmlns:wp="http://schemas.openxmlformats.org/drawingml/2006/wordprocessingDrawing" xmlns:w10="urn:schemas-microsoft-com:office:word" xmlns:w="http://schemas.openxmlformats.org/wordprocessingml/2006/main" xmlns:w14="http://schemas.microsoft.com/office/word/2010/wordml" xmlns:w15="http://schemas.microsoft.com/office/word/2012/wordml" xmlns:wpg="http://schemas.microsoft.com/office/word/2010/wordprocessingGroup" xmlns:wpi="http://schemas.microsoft.com/office/word/2010/wordprocessingInk" xmlns:wne="http://schemas.microsoft.com/office/word/2006/wordml" xmlns:wps="http://schemas.microsoft.com/office/word/2010/wordprocessingShape" mc:Ignorable="w14 w15 wp14">
+<w:ftr xmlns:wpc="http://schemas.microsoft.com/office/word/2010/wordprocessingCanvas" xmlns:mo="http://schemas.microsoft.com/office/mac/office/2008/main" xmlns:mc="http://schemas.openxmlformats.org/markup-compatibility/2006" xmlns:mv="urn:schemas-microsoft-com:mac:vml" xmlns:o="urn:schemas-microsoft-com:office:office" xmlns:r="http://schemas.openxmlformats.org/officeDocument/2006/relationships" xmlns:m="http://schemas.openxmlformats.org/officeDocument/2006/math" xmlns:v="urn:schemas-microsoft-com:vml" xmlns:wp14="http://schemas.microsoft.com/office/word/2010/wordprocessingDrawing" xmlns:wp="http://schemas.openxmlformats.org/drawingml/2006/wordprocessingDrawing" xmlns:w10="urn:schemas-microsoft-com:office:word" xmlns:w="http://schemas.openxmlformats.org/wordprocessingml/2006/main" xmlns:w14="http://schemas.microsoft.com/office/word/2010/wordml" xmlns:wpg="http://schemas.microsoft.com/office/word/2010/wordprocessingGroup" xmlns:wpi="http://schemas.microsoft.com/office/word/2010/wordprocessingInk" xmlns:wne="http://schemas.microsoft.com/office/word/2006/wordml" xmlns:wps="http://schemas.microsoft.com/office/word/2010/wordprocessingShape" mc:Ignorable="w14 wp14">
   <w:p>
     <w:pPr>
       <w:pStyle w:val="Piedepgina"/>
@@ -12750,7 +12737,7 @@
 </file>
 
 <file path=word/footnotes.xml><?xml version="1.0" encoding="utf-8"?>
-<w:footnotes xmlns:wpc="http://schemas.microsoft.com/office/word/2010/wordprocessingCanvas" xmlns:mc="http://schemas.openxmlformats.org/markup-compatibility/2006" xmlns:o="urn:schemas-microsoft-com:office:office" xmlns:r="http://schemas.openxmlformats.org/officeDocument/2006/relationships" xmlns:m="http://schemas.openxmlformats.org/officeDocument/2006/math" xmlns:v="urn:schemas-microsoft-com:vml" xmlns:wp14="http://schemas.microsoft.com/office/word/2010/wordprocessingDrawing" xmlns:wp="http://schemas.openxmlformats.org/drawingml/2006/wordprocessingDrawing" xmlns:w10="urn:schemas-microsoft-com:office:word" xmlns:w="http://schemas.openxmlformats.org/wordprocessingml/2006/main" xmlns:w14="http://schemas.microsoft.com/office/word/2010/wordml" xmlns:w15="http://schemas.microsoft.com/office/word/2012/wordml" xmlns:wpg="http://schemas.microsoft.com/office/word/2010/wordprocessingGroup" xmlns:wpi="http://schemas.microsoft.com/office/word/2010/wordprocessingInk" xmlns:wne="http://schemas.microsoft.com/office/word/2006/wordml" xmlns:wps="http://schemas.microsoft.com/office/word/2010/wordprocessingShape" mc:Ignorable="w14 w15 wp14">
+<w:footnotes xmlns:wpc="http://schemas.microsoft.com/office/word/2010/wordprocessingCanvas" xmlns:mo="http://schemas.microsoft.com/office/mac/office/2008/main" xmlns:mc="http://schemas.openxmlformats.org/markup-compatibility/2006" xmlns:mv="urn:schemas-microsoft-com:mac:vml" xmlns:o="urn:schemas-microsoft-com:office:office" xmlns:r="http://schemas.openxmlformats.org/officeDocument/2006/relationships" xmlns:m="http://schemas.openxmlformats.org/officeDocument/2006/math" xmlns:v="urn:schemas-microsoft-com:vml" xmlns:wp14="http://schemas.microsoft.com/office/word/2010/wordprocessingDrawing" xmlns:wp="http://schemas.openxmlformats.org/drawingml/2006/wordprocessingDrawing" xmlns:w10="urn:schemas-microsoft-com:office:word" xmlns:w="http://schemas.openxmlformats.org/wordprocessingml/2006/main" xmlns:w14="http://schemas.microsoft.com/office/word/2010/wordml" xmlns:wpg="http://schemas.microsoft.com/office/word/2010/wordprocessingGroup" xmlns:wpi="http://schemas.microsoft.com/office/word/2010/wordprocessingInk" xmlns:wne="http://schemas.microsoft.com/office/word/2006/wordml" xmlns:wps="http://schemas.microsoft.com/office/word/2010/wordprocessingShape" mc:Ignorable="w14 wp14">
   <w:footnote w:type="separator" w:id="-1">
     <w:p>
       <w:pPr>
@@ -12775,7 +12762,7 @@
 </file>
 
 <file path=word/header1.xml><?xml version="1.0" encoding="utf-8"?>
-<w:hdr xmlns:wpc="http://schemas.microsoft.com/office/word/2010/wordprocessingCanvas" xmlns:mc="http://schemas.openxmlformats.org/markup-compatibility/2006" xmlns:o="urn:schemas-microsoft-com:office:office" xmlns:r="http://schemas.openxmlformats.org/officeDocument/2006/relationships" xmlns:m="http://schemas.openxmlformats.org/officeDocument/2006/math" xmlns:v="urn:schemas-microsoft-com:vml" xmlns:wp14="http://schemas.microsoft.com/office/word/2010/wordprocessingDrawing" xmlns:wp="http://schemas.openxmlformats.org/drawingml/2006/wordprocessingDrawing" xmlns:w10="urn:schemas-microsoft-com:office:word" xmlns:w="http://schemas.openxmlformats.org/wordprocessingml/2006/main" xmlns:w14="http://schemas.microsoft.com/office/word/2010/wordml" xmlns:w15="http://schemas.microsoft.com/office/word/2012/wordml" xmlns:wpg="http://schemas.microsoft.com/office/word/2010/wordprocessingGroup" xmlns:wpi="http://schemas.microsoft.com/office/word/2010/wordprocessingInk" xmlns:wne="http://schemas.microsoft.com/office/word/2006/wordml" xmlns:wps="http://schemas.microsoft.com/office/word/2010/wordprocessingShape" mc:Ignorable="w14 w15 wp14">
+<w:hdr xmlns:wpc="http://schemas.microsoft.com/office/word/2010/wordprocessingCanvas" xmlns:mo="http://schemas.microsoft.com/office/mac/office/2008/main" xmlns:mc="http://schemas.openxmlformats.org/markup-compatibility/2006" xmlns:mv="urn:schemas-microsoft-com:mac:vml" xmlns:o="urn:schemas-microsoft-com:office:office" xmlns:r="http://schemas.openxmlformats.org/officeDocument/2006/relationships" xmlns:m="http://schemas.openxmlformats.org/officeDocument/2006/math" xmlns:v="urn:schemas-microsoft-com:vml" xmlns:wp14="http://schemas.microsoft.com/office/word/2010/wordprocessingDrawing" xmlns:wp="http://schemas.openxmlformats.org/drawingml/2006/wordprocessingDrawing" xmlns:w10="urn:schemas-microsoft-com:office:word" xmlns:w="http://schemas.openxmlformats.org/wordprocessingml/2006/main" xmlns:w14="http://schemas.microsoft.com/office/word/2010/wordml" xmlns:wpg="http://schemas.microsoft.com/office/word/2010/wordprocessingGroup" xmlns:wpi="http://schemas.microsoft.com/office/word/2010/wordprocessingInk" xmlns:wne="http://schemas.microsoft.com/office/word/2006/wordml" xmlns:wps="http://schemas.microsoft.com/office/word/2010/wordprocessingShape" mc:Ignorable="w14 wp14">
   <w:p>
     <w:pPr>
       <w:rPr>
@@ -12834,7 +12821,7 @@
 </file>
 
 <file path=word/header2.xml><?xml version="1.0" encoding="utf-8"?>
-<w:hdr xmlns:wpc="http://schemas.microsoft.com/office/word/2010/wordprocessingCanvas" xmlns:mc="http://schemas.openxmlformats.org/markup-compatibility/2006" xmlns:o="urn:schemas-microsoft-com:office:office" xmlns:r="http://schemas.openxmlformats.org/officeDocument/2006/relationships" xmlns:m="http://schemas.openxmlformats.org/officeDocument/2006/math" xmlns:v="urn:schemas-microsoft-com:vml" xmlns:wp14="http://schemas.microsoft.com/office/word/2010/wordprocessingDrawing" xmlns:wp="http://schemas.openxmlformats.org/drawingml/2006/wordprocessingDrawing" xmlns:w10="urn:schemas-microsoft-com:office:word" xmlns:w="http://schemas.openxmlformats.org/wordprocessingml/2006/main" xmlns:w14="http://schemas.microsoft.com/office/word/2010/wordml" xmlns:w15="http://schemas.microsoft.com/office/word/2012/wordml" xmlns:wpg="http://schemas.microsoft.com/office/word/2010/wordprocessingGroup" xmlns:wpi="http://schemas.microsoft.com/office/word/2010/wordprocessingInk" xmlns:wne="http://schemas.microsoft.com/office/word/2006/wordml" xmlns:wps="http://schemas.microsoft.com/office/word/2010/wordprocessingShape" mc:Ignorable="w14 w15 wp14">
+<w:hdr xmlns:wpc="http://schemas.microsoft.com/office/word/2010/wordprocessingCanvas" xmlns:mo="http://schemas.microsoft.com/office/mac/office/2008/main" xmlns:mc="http://schemas.openxmlformats.org/markup-compatibility/2006" xmlns:mv="urn:schemas-microsoft-com:mac:vml" xmlns:o="urn:schemas-microsoft-com:office:office" xmlns:r="http://schemas.openxmlformats.org/officeDocument/2006/relationships" xmlns:m="http://schemas.openxmlformats.org/officeDocument/2006/math" xmlns:v="urn:schemas-microsoft-com:vml" xmlns:wp14="http://schemas.microsoft.com/office/word/2010/wordprocessingDrawing" xmlns:wp="http://schemas.openxmlformats.org/drawingml/2006/wordprocessingDrawing" xmlns:w10="urn:schemas-microsoft-com:office:word" xmlns:w="http://schemas.openxmlformats.org/wordprocessingml/2006/main" xmlns:w14="http://schemas.microsoft.com/office/word/2010/wordml" xmlns:wpg="http://schemas.microsoft.com/office/word/2010/wordprocessingGroup" xmlns:wpi="http://schemas.microsoft.com/office/word/2010/wordprocessingInk" xmlns:wne="http://schemas.microsoft.com/office/word/2006/wordml" xmlns:wps="http://schemas.microsoft.com/office/word/2010/wordprocessingShape" mc:Ignorable="w14 wp14">
   <w:tbl>
     <w:tblPr>
       <w:tblW w:w="0" w:type="auto"/>
@@ -12955,21 +12942,7 @@
             <w:rPr>
               <w:rFonts w:asciiTheme="majorHAnsi" w:hAnsiTheme="majorHAnsi" w:cstheme="majorHAnsi"/>
             </w:rPr>
-            <w:t xml:space="preserve">  Date:  24/</w:t>
-          </w:r>
-          <w:proofErr w:type="spellStart"/>
-          <w:r>
-            <w:rPr>
-              <w:rFonts w:asciiTheme="majorHAnsi" w:hAnsiTheme="majorHAnsi" w:cstheme="majorHAnsi"/>
-            </w:rPr>
-            <w:t>sep</w:t>
-          </w:r>
-          <w:proofErr w:type="spellEnd"/>
-          <w:r>
-            <w:rPr>
-              <w:rFonts w:asciiTheme="majorHAnsi" w:hAnsiTheme="majorHAnsi" w:cstheme="majorHAnsi"/>
-            </w:rPr>
-            <w:t>/14</w:t>
+            <w:t xml:space="preserve">  Date:  24/sep/14</w:t>
           </w:r>
         </w:p>
       </w:tc>
@@ -13005,7 +12978,7 @@
 </file>
 
 <file path=word/header3.xml><?xml version="1.0" encoding="utf-8"?>
-<w:hdr xmlns:wpc="http://schemas.microsoft.com/office/word/2010/wordprocessingCanvas" xmlns:mc="http://schemas.openxmlformats.org/markup-compatibility/2006" xmlns:o="urn:schemas-microsoft-com:office:office" xmlns:r="http://schemas.openxmlformats.org/officeDocument/2006/relationships" xmlns:m="http://schemas.openxmlformats.org/officeDocument/2006/math" xmlns:v="urn:schemas-microsoft-com:vml" xmlns:wp14="http://schemas.microsoft.com/office/word/2010/wordprocessingDrawing" xmlns:wp="http://schemas.openxmlformats.org/drawingml/2006/wordprocessingDrawing" xmlns:w10="urn:schemas-microsoft-com:office:word" xmlns:w="http://schemas.openxmlformats.org/wordprocessingml/2006/main" xmlns:w14="http://schemas.microsoft.com/office/word/2010/wordml" xmlns:w15="http://schemas.microsoft.com/office/word/2012/wordml" xmlns:wpg="http://schemas.microsoft.com/office/word/2010/wordprocessingGroup" xmlns:wpi="http://schemas.microsoft.com/office/word/2010/wordprocessingInk" xmlns:wne="http://schemas.microsoft.com/office/word/2006/wordml" xmlns:wps="http://schemas.microsoft.com/office/word/2010/wordprocessingShape" mc:Ignorable="w14 w15 wp14">
+<w:hdr xmlns:wpc="http://schemas.microsoft.com/office/word/2010/wordprocessingCanvas" xmlns:mo="http://schemas.microsoft.com/office/mac/office/2008/main" xmlns:mc="http://schemas.openxmlformats.org/markup-compatibility/2006" xmlns:mv="urn:schemas-microsoft-com:mac:vml" xmlns:o="urn:schemas-microsoft-com:office:office" xmlns:r="http://schemas.openxmlformats.org/officeDocument/2006/relationships" xmlns:m="http://schemas.openxmlformats.org/officeDocument/2006/math" xmlns:v="urn:schemas-microsoft-com:vml" xmlns:wp14="http://schemas.microsoft.com/office/word/2010/wordprocessingDrawing" xmlns:wp="http://schemas.openxmlformats.org/drawingml/2006/wordprocessingDrawing" xmlns:w10="urn:schemas-microsoft-com:office:word" xmlns:w="http://schemas.openxmlformats.org/wordprocessingml/2006/main" xmlns:w14="http://schemas.microsoft.com/office/word/2010/wordml" xmlns:wpg="http://schemas.microsoft.com/office/word/2010/wordprocessingGroup" xmlns:wpi="http://schemas.microsoft.com/office/word/2010/wordprocessingInk" xmlns:wne="http://schemas.microsoft.com/office/word/2006/wordml" xmlns:wps="http://schemas.microsoft.com/office/word/2010/wordprocessingShape" mc:Ignorable="w14 wp14">
   <w:p>
     <w:pPr>
       <w:pStyle w:val="Encabezado"/>
@@ -13015,7 +12988,7 @@
 </file>
 
 <file path=word/numbering.xml><?xml version="1.0" encoding="utf-8"?>
-<w:numbering xmlns:wpc="http://schemas.microsoft.com/office/word/2010/wordprocessingCanvas" xmlns:mc="http://schemas.openxmlformats.org/markup-compatibility/2006" xmlns:o="urn:schemas-microsoft-com:office:office" xmlns:r="http://schemas.openxmlformats.org/officeDocument/2006/relationships" xmlns:m="http://schemas.openxmlformats.org/officeDocument/2006/math" xmlns:v="urn:schemas-microsoft-com:vml" xmlns:wp14="http://schemas.microsoft.com/office/word/2010/wordprocessingDrawing" xmlns:wp="http://schemas.openxmlformats.org/drawingml/2006/wordprocessingDrawing" xmlns:w10="urn:schemas-microsoft-com:office:word" xmlns:w="http://schemas.openxmlformats.org/wordprocessingml/2006/main" xmlns:w14="http://schemas.microsoft.com/office/word/2010/wordml" xmlns:w15="http://schemas.microsoft.com/office/word/2012/wordml" xmlns:wpg="http://schemas.microsoft.com/office/word/2010/wordprocessingGroup" xmlns:wpi="http://schemas.microsoft.com/office/word/2010/wordprocessingInk" xmlns:wne="http://schemas.microsoft.com/office/word/2006/wordml" xmlns:wps="http://schemas.microsoft.com/office/word/2010/wordprocessingShape" mc:Ignorable="w14 w15 wp14">
+<w:numbering xmlns:wpc="http://schemas.microsoft.com/office/word/2010/wordprocessingCanvas" xmlns:mo="http://schemas.microsoft.com/office/mac/office/2008/main" xmlns:mc="http://schemas.openxmlformats.org/markup-compatibility/2006" xmlns:mv="urn:schemas-microsoft-com:mac:vml" xmlns:o="urn:schemas-microsoft-com:office:office" xmlns:r="http://schemas.openxmlformats.org/officeDocument/2006/relationships" xmlns:m="http://schemas.openxmlformats.org/officeDocument/2006/math" xmlns:v="urn:schemas-microsoft-com:vml" xmlns:wp14="http://schemas.microsoft.com/office/word/2010/wordprocessingDrawing" xmlns:wp="http://schemas.openxmlformats.org/drawingml/2006/wordprocessingDrawing" xmlns:w10="urn:schemas-microsoft-com:office:word" xmlns:w="http://schemas.openxmlformats.org/wordprocessingml/2006/main" xmlns:w14="http://schemas.microsoft.com/office/word/2010/wordml" xmlns:wpg="http://schemas.microsoft.com/office/word/2010/wordprocessingGroup" xmlns:wpi="http://schemas.microsoft.com/office/word/2010/wordprocessingInk" xmlns:wne="http://schemas.microsoft.com/office/word/2006/wordml" xmlns:wps="http://schemas.microsoft.com/office/word/2010/wordprocessingShape" mc:Ignorable="w14 wp14">
   <w:abstractNum w:abstractNumId="0">
     <w:nsid w:val="FFFFFFFB"/>
     <w:multiLevelType w:val="multilevel"/>
@@ -14506,7 +14479,7 @@
 </file>
 
 <file path=word/styles.xml><?xml version="1.0" encoding="utf-8"?>
-<w:styles xmlns:mc="http://schemas.openxmlformats.org/markup-compatibility/2006" xmlns:r="http://schemas.openxmlformats.org/officeDocument/2006/relationships" xmlns:w="http://schemas.openxmlformats.org/wordprocessingml/2006/main" xmlns:w14="http://schemas.microsoft.com/office/word/2010/wordml" xmlns:w15="http://schemas.microsoft.com/office/word/2012/wordml" mc:Ignorable="w14 w15">
+<w:styles xmlns:mc="http://schemas.openxmlformats.org/markup-compatibility/2006" xmlns:r="http://schemas.openxmlformats.org/officeDocument/2006/relationships" xmlns:w="http://schemas.openxmlformats.org/wordprocessingml/2006/main" xmlns:w14="http://schemas.microsoft.com/office/word/2010/wordml" mc:Ignorable="w14">
   <w:docDefaults>
     <w:rPrDefault>
       <w:rPr>
@@ -14516,369 +14489,153 @@
     </w:rPrDefault>
     <w:pPrDefault/>
   </w:docDefaults>
-  <w:latentStyles w:defLockedState="0" w:defUIPriority="99" w:defSemiHidden="0" w:defUnhideWhenUsed="0" w:defQFormat="0" w:count="371">
-    <w:lsdException w:name="Normal" w:uiPriority="0" w:qFormat="1"/>
-    <w:lsdException w:name="heading 1" w:uiPriority="0" w:qFormat="1"/>
-    <w:lsdException w:name="heading 2" w:uiPriority="0" w:qFormat="1"/>
-    <w:lsdException w:name="heading 3" w:uiPriority="9" w:qFormat="1"/>
-    <w:lsdException w:name="heading 4" w:uiPriority="9" w:qFormat="1"/>
-    <w:lsdException w:name="heading 5" w:uiPriority="9" w:qFormat="1"/>
-    <w:lsdException w:name="heading 6" w:uiPriority="9" w:qFormat="1"/>
-    <w:lsdException w:name="heading 7" w:uiPriority="9" w:qFormat="1"/>
-    <w:lsdException w:name="heading 8" w:uiPriority="9" w:qFormat="1"/>
-    <w:lsdException w:name="heading 9" w:uiPriority="9" w:qFormat="1"/>
-    <w:lsdException w:name="index 1" w:semiHidden="1" w:unhideWhenUsed="1"/>
-    <w:lsdException w:name="index 2" w:semiHidden="1" w:unhideWhenUsed="1"/>
-    <w:lsdException w:name="index 3" w:semiHidden="1" w:unhideWhenUsed="1"/>
-    <w:lsdException w:name="index 4" w:semiHidden="1" w:unhideWhenUsed="1"/>
-    <w:lsdException w:name="index 5" w:semiHidden="1" w:unhideWhenUsed="1"/>
-    <w:lsdException w:name="index 6" w:semiHidden="1" w:unhideWhenUsed="1"/>
-    <w:lsdException w:name="index 7" w:semiHidden="1" w:unhideWhenUsed="1"/>
-    <w:lsdException w:name="index 8" w:semiHidden="1" w:unhideWhenUsed="1"/>
-    <w:lsdException w:name="index 9" w:semiHidden="1" w:unhideWhenUsed="1"/>
-    <w:lsdException w:name="toc 1" w:semiHidden="1" w:uiPriority="39" w:unhideWhenUsed="1"/>
-    <w:lsdException w:name="toc 2" w:semiHidden="1" w:uiPriority="39" w:unhideWhenUsed="1"/>
-    <w:lsdException w:name="toc 3" w:semiHidden="1" w:uiPriority="39" w:unhideWhenUsed="1"/>
-    <w:lsdException w:name="toc 4" w:semiHidden="1" w:uiPriority="39" w:unhideWhenUsed="1"/>
-    <w:lsdException w:name="toc 5" w:semiHidden="1" w:uiPriority="39" w:unhideWhenUsed="1"/>
-    <w:lsdException w:name="toc 6" w:semiHidden="1" w:uiPriority="39" w:unhideWhenUsed="1"/>
-    <w:lsdException w:name="toc 7" w:semiHidden="1" w:uiPriority="39" w:unhideWhenUsed="1"/>
-    <w:lsdException w:name="toc 8" w:semiHidden="1" w:uiPriority="39" w:unhideWhenUsed="1"/>
-    <w:lsdException w:name="toc 9" w:semiHidden="1" w:uiPriority="39" w:unhideWhenUsed="1"/>
-    <w:lsdException w:name="Normal Indent" w:semiHidden="1" w:unhideWhenUsed="1"/>
-    <w:lsdException w:name="footnote text" w:semiHidden="1" w:unhideWhenUsed="1"/>
-    <w:lsdException w:name="annotation text" w:semiHidden="1" w:unhideWhenUsed="1"/>
-    <w:lsdException w:name="header" w:semiHidden="1" w:unhideWhenUsed="1"/>
-    <w:lsdException w:name="footer" w:semiHidden="1" w:unhideWhenUsed="1"/>
-    <w:lsdException w:name="index heading" w:semiHidden="1" w:unhideWhenUsed="1"/>
-    <w:lsdException w:name="caption" w:semiHidden="1" w:uiPriority="35" w:unhideWhenUsed="1" w:qFormat="1"/>
-    <w:lsdException w:name="table of figures" w:semiHidden="1" w:unhideWhenUsed="1"/>
-    <w:lsdException w:name="envelope address" w:semiHidden="1" w:unhideWhenUsed="1"/>
-    <w:lsdException w:name="envelope return" w:semiHidden="1" w:unhideWhenUsed="1"/>
-    <w:lsdException w:name="footnote reference" w:semiHidden="1" w:unhideWhenUsed="1"/>
-    <w:lsdException w:name="annotation reference" w:semiHidden="1" w:unhideWhenUsed="1"/>
-    <w:lsdException w:name="line number" w:semiHidden="1" w:unhideWhenUsed="1"/>
-    <w:lsdException w:name="page number" w:semiHidden="1" w:unhideWhenUsed="1"/>
-    <w:lsdException w:name="endnote reference" w:semiHidden="1" w:unhideWhenUsed="1"/>
-    <w:lsdException w:name="endnote text" w:semiHidden="1" w:unhideWhenUsed="1"/>
-    <w:lsdException w:name="table of authorities" w:semiHidden="1" w:unhideWhenUsed="1"/>
-    <w:lsdException w:name="macro" w:semiHidden="1" w:unhideWhenUsed="1"/>
-    <w:lsdException w:name="toa heading" w:semiHidden="1" w:unhideWhenUsed="1"/>
-    <w:lsdException w:name="List" w:semiHidden="1" w:unhideWhenUsed="1"/>
-    <w:lsdException w:name="List Bullet" w:semiHidden="1" w:unhideWhenUsed="1"/>
-    <w:lsdException w:name="List Number" w:semiHidden="1" w:unhideWhenUsed="1"/>
-    <w:lsdException w:name="List 2" w:semiHidden="1" w:unhideWhenUsed="1"/>
-    <w:lsdException w:name="List 3" w:semiHidden="1" w:unhideWhenUsed="1"/>
-    <w:lsdException w:name="List 4" w:semiHidden="1" w:unhideWhenUsed="1"/>
-    <w:lsdException w:name="List 5" w:semiHidden="1" w:unhideWhenUsed="1"/>
-    <w:lsdException w:name="List Bullet 2" w:semiHidden="1" w:unhideWhenUsed="1"/>
-    <w:lsdException w:name="List Bullet 3" w:semiHidden="1" w:unhideWhenUsed="1"/>
-    <w:lsdException w:name="List Bullet 4" w:semiHidden="1" w:unhideWhenUsed="1"/>
-    <w:lsdException w:name="List Bullet 5" w:semiHidden="1" w:unhideWhenUsed="1"/>
-    <w:lsdException w:name="List Number 2" w:semiHidden="1" w:unhideWhenUsed="1"/>
-    <w:lsdException w:name="List Number 3" w:semiHidden="1" w:unhideWhenUsed="1"/>
-    <w:lsdException w:name="List Number 4" w:semiHidden="1" w:unhideWhenUsed="1"/>
-    <w:lsdException w:name="List Number 5" w:semiHidden="1" w:unhideWhenUsed="1"/>
-    <w:lsdException w:name="Title" w:uiPriority="10" w:qFormat="1"/>
-    <w:lsdException w:name="Closing" w:semiHidden="1" w:unhideWhenUsed="1"/>
-    <w:lsdException w:name="Signature" w:semiHidden="1" w:unhideWhenUsed="1"/>
-    <w:lsdException w:name="Default Paragraph Font" w:semiHidden="1" w:uiPriority="1" w:unhideWhenUsed="1"/>
-    <w:lsdException w:name="Body Text" w:semiHidden="1" w:unhideWhenUsed="1"/>
-    <w:lsdException w:name="Body Text Indent" w:semiHidden="1" w:unhideWhenUsed="1"/>
-    <w:lsdException w:name="List Continue" w:semiHidden="1" w:unhideWhenUsed="1"/>
-    <w:lsdException w:name="List Continue 2" w:semiHidden="1" w:unhideWhenUsed="1"/>
-    <w:lsdException w:name="List Continue 3" w:semiHidden="1" w:unhideWhenUsed="1"/>
-    <w:lsdException w:name="List Continue 4" w:semiHidden="1" w:unhideWhenUsed="1"/>
-    <w:lsdException w:name="List Continue 5" w:semiHidden="1" w:unhideWhenUsed="1"/>
-    <w:lsdException w:name="Message Header" w:semiHidden="1" w:unhideWhenUsed="1"/>
-    <w:lsdException w:name="Subtitle" w:uiPriority="11" w:qFormat="1"/>
-    <w:lsdException w:name="Salutation" w:semiHidden="1" w:unhideWhenUsed="1"/>
-    <w:lsdException w:name="Date" w:semiHidden="1" w:unhideWhenUsed="1"/>
-    <w:lsdException w:name="Body Text First Indent" w:semiHidden="1" w:unhideWhenUsed="1"/>
-    <w:lsdException w:name="Body Text First Indent 2" w:semiHidden="1" w:unhideWhenUsed="1"/>
-    <w:lsdException w:name="Note Heading" w:semiHidden="1" w:unhideWhenUsed="1"/>
-    <w:lsdException w:name="Body Text 2" w:semiHidden="1" w:unhideWhenUsed="1"/>
-    <w:lsdException w:name="Body Text 3" w:semiHidden="1" w:unhideWhenUsed="1"/>
-    <w:lsdException w:name="Body Text Indent 2" w:semiHidden="1" w:unhideWhenUsed="1"/>
-    <w:lsdException w:name="Body Text Indent 3" w:semiHidden="1" w:unhideWhenUsed="1"/>
-    <w:lsdException w:name="Block Text" w:semiHidden="1" w:unhideWhenUsed="1"/>
-    <w:lsdException w:name="Hyperlink" w:semiHidden="1" w:unhideWhenUsed="1"/>
-    <w:lsdException w:name="FollowedHyperlink" w:semiHidden="1" w:unhideWhenUsed="1"/>
-    <w:lsdException w:name="Strong" w:uiPriority="22" w:qFormat="1"/>
-    <w:lsdException w:name="Emphasis" w:uiPriority="20" w:qFormat="1"/>
-    <w:lsdException w:name="Document Map" w:semiHidden="1" w:unhideWhenUsed="1"/>
-    <w:lsdException w:name="Plain Text" w:semiHidden="1" w:unhideWhenUsed="1"/>
-    <w:lsdException w:name="E-mail Signature" w:semiHidden="1" w:unhideWhenUsed="1"/>
-    <w:lsdException w:name="HTML Top of Form" w:semiHidden="1" w:unhideWhenUsed="1"/>
-    <w:lsdException w:name="HTML Bottom of Form" w:semiHidden="1" w:unhideWhenUsed="1"/>
-    <w:lsdException w:name="Normal (Web)" w:semiHidden="1" w:unhideWhenUsed="1"/>
-    <w:lsdException w:name="HTML Acronym" w:semiHidden="1" w:unhideWhenUsed="1"/>
-    <w:lsdException w:name="HTML Address" w:semiHidden="1" w:unhideWhenUsed="1"/>
-    <w:lsdException w:name="HTML Cite" w:semiHidden="1" w:unhideWhenUsed="1"/>
-    <w:lsdException w:name="HTML Code" w:semiHidden="1" w:unhideWhenUsed="1"/>
-    <w:lsdException w:name="HTML Definition" w:semiHidden="1" w:unhideWhenUsed="1"/>
-    <w:lsdException w:name="HTML Keyboard" w:semiHidden="1" w:unhideWhenUsed="1"/>
-    <w:lsdException w:name="HTML Preformatted" w:semiHidden="1" w:unhideWhenUsed="1"/>
-    <w:lsdException w:name="HTML Sample" w:semiHidden="1" w:unhideWhenUsed="1"/>
-    <w:lsdException w:name="HTML Typewriter" w:semiHidden="1" w:unhideWhenUsed="1"/>
-    <w:lsdException w:name="HTML Variable" w:semiHidden="1" w:unhideWhenUsed="1"/>
-    <w:lsdException w:name="Normal Table" w:semiHidden="1" w:unhideWhenUsed="1"/>
-    <w:lsdException w:name="annotation subject" w:semiHidden="1" w:unhideWhenUsed="1"/>
-    <w:lsdException w:name="No List" w:semiHidden="1" w:unhideWhenUsed="1"/>
-    <w:lsdException w:name="Outline List 1" w:semiHidden="1" w:unhideWhenUsed="1"/>
-    <w:lsdException w:name="Outline List 2" w:semiHidden="1" w:unhideWhenUsed="1"/>
-    <w:lsdException w:name="Outline List 3" w:semiHidden="1" w:unhideWhenUsed="1"/>
-    <w:lsdException w:name="Table Simple 1" w:semiHidden="1" w:unhideWhenUsed="1"/>
-    <w:lsdException w:name="Table Simple 2" w:semiHidden="1" w:unhideWhenUsed="1"/>
-    <w:lsdException w:name="Table Simple 3" w:semiHidden="1" w:unhideWhenUsed="1"/>
-    <w:lsdException w:name="Table Classic 1" w:semiHidden="1" w:unhideWhenUsed="1"/>
-    <w:lsdException w:name="Table Classic 2" w:semiHidden="1" w:unhideWhenUsed="1"/>
-    <w:lsdException w:name="Table Classic 3" w:semiHidden="1" w:unhideWhenUsed="1"/>
-    <w:lsdException w:name="Table Classic 4" w:semiHidden="1" w:unhideWhenUsed="1"/>
-    <w:lsdException w:name="Table Colorful 1" w:semiHidden="1" w:unhideWhenUsed="1"/>
-    <w:lsdException w:name="Table Colorful 2" w:semiHidden="1" w:unhideWhenUsed="1"/>
-    <w:lsdException w:name="Table Colorful 3" w:semiHidden="1" w:unhideWhenUsed="1"/>
-    <w:lsdException w:name="Table Columns 1" w:semiHidden="1" w:unhideWhenUsed="1"/>
-    <w:lsdException w:name="Table Columns 2" w:semiHidden="1" w:unhideWhenUsed="1"/>
-    <w:lsdException w:name="Table Columns 3" w:semiHidden="1" w:unhideWhenUsed="1"/>
-    <w:lsdException w:name="Table Columns 4" w:semiHidden="1" w:unhideWhenUsed="1"/>
-    <w:lsdException w:name="Table Columns 5" w:semiHidden="1" w:unhideWhenUsed="1"/>
-    <w:lsdException w:name="Table Grid 1" w:semiHidden="1" w:unhideWhenUsed="1"/>
-    <w:lsdException w:name="Table Grid 2" w:semiHidden="1" w:unhideWhenUsed="1"/>
-    <w:lsdException w:name="Table Grid 3" w:semiHidden="1" w:unhideWhenUsed="1"/>
-    <w:lsdException w:name="Table Grid 4" w:semiHidden="1" w:unhideWhenUsed="1"/>
-    <w:lsdException w:name="Table Grid 5" w:semiHidden="1" w:unhideWhenUsed="1"/>
-    <w:lsdException w:name="Table Grid 6" w:semiHidden="1" w:unhideWhenUsed="1"/>
-    <w:lsdException w:name="Table Grid 7" w:semiHidden="1" w:unhideWhenUsed="1"/>
-    <w:lsdException w:name="Table Grid 8" w:semiHidden="1" w:unhideWhenUsed="1"/>
-    <w:lsdException w:name="Table List 1" w:semiHidden="1" w:unhideWhenUsed="1"/>
-    <w:lsdException w:name="Table List 2" w:semiHidden="1" w:unhideWhenUsed="1"/>
-    <w:lsdException w:name="Table List 3" w:semiHidden="1" w:unhideWhenUsed="1"/>
-    <w:lsdException w:name="Table List 4" w:semiHidden="1" w:unhideWhenUsed="1"/>
-    <w:lsdException w:name="Table List 5" w:semiHidden="1" w:unhideWhenUsed="1"/>
-    <w:lsdException w:name="Table List 6" w:semiHidden="1" w:unhideWhenUsed="1"/>
-    <w:lsdException w:name="Table List 7" w:semiHidden="1" w:unhideWhenUsed="1"/>
-    <w:lsdException w:name="Table List 8" w:semiHidden="1" w:unhideWhenUsed="1"/>
-    <w:lsdException w:name="Table 3D effects 1" w:semiHidden="1" w:unhideWhenUsed="1"/>
-    <w:lsdException w:name="Table 3D effects 2" w:semiHidden="1" w:unhideWhenUsed="1"/>
-    <w:lsdException w:name="Table 3D effects 3" w:semiHidden="1" w:unhideWhenUsed="1"/>
-    <w:lsdException w:name="Table Contemporary" w:semiHidden="1" w:unhideWhenUsed="1"/>
-    <w:lsdException w:name="Table Elegant" w:semiHidden="1" w:unhideWhenUsed="1"/>
-    <w:lsdException w:name="Table Professional" w:semiHidden="1" w:unhideWhenUsed="1"/>
-    <w:lsdException w:name="Table Subtle 1" w:semiHidden="1" w:unhideWhenUsed="1"/>
-    <w:lsdException w:name="Table Subtle 2" w:semiHidden="1" w:unhideWhenUsed="1"/>
-    <w:lsdException w:name="Table Web 1" w:semiHidden="1" w:unhideWhenUsed="1"/>
-    <w:lsdException w:name="Table Web 2" w:semiHidden="1" w:unhideWhenUsed="1"/>
-    <w:lsdException w:name="Table Web 3" w:semiHidden="1" w:unhideWhenUsed="1"/>
-    <w:lsdException w:name="Balloon Text" w:semiHidden="1" w:unhideWhenUsed="1"/>
-    <w:lsdException w:name="Table Grid" w:uiPriority="59"/>
-    <w:lsdException w:name="Table Theme" w:semiHidden="1" w:unhideWhenUsed="1"/>
-    <w:lsdException w:name="Placeholder Text" w:semiHidden="1"/>
-    <w:lsdException w:name="No Spacing" w:uiPriority="1" w:qFormat="1"/>
-    <w:lsdException w:name="Light Shading" w:uiPriority="60"/>
-    <w:lsdException w:name="Light List" w:uiPriority="61"/>
-    <w:lsdException w:name="Light Grid" w:uiPriority="62"/>
-    <w:lsdException w:name="Medium Shading 1" w:uiPriority="63"/>
-    <w:lsdException w:name="Medium Shading 2" w:uiPriority="64"/>
-    <w:lsdException w:name="Medium List 1" w:uiPriority="65"/>
-    <w:lsdException w:name="Medium List 2" w:uiPriority="66"/>
-    <w:lsdException w:name="Medium Grid 1" w:uiPriority="67"/>
-    <w:lsdException w:name="Medium Grid 2" w:uiPriority="68"/>
-    <w:lsdException w:name="Medium Grid 3" w:uiPriority="69"/>
-    <w:lsdException w:name="Dark List" w:uiPriority="70"/>
-    <w:lsdException w:name="Colorful Shading" w:uiPriority="71"/>
-    <w:lsdException w:name="Colorful List" w:uiPriority="72"/>
-    <w:lsdException w:name="Colorful Grid" w:uiPriority="73"/>
-    <w:lsdException w:name="Light Shading Accent 1" w:uiPriority="60"/>
-    <w:lsdException w:name="Light List Accent 1" w:uiPriority="61"/>
-    <w:lsdException w:name="Light Grid Accent 1" w:uiPriority="62"/>
-    <w:lsdException w:name="Medium Shading 1 Accent 1" w:uiPriority="63"/>
-    <w:lsdException w:name="Medium Shading 2 Accent 1" w:uiPriority="64"/>
-    <w:lsdException w:name="Medium List 1 Accent 1" w:uiPriority="65"/>
-    <w:lsdException w:name="Revision" w:semiHidden="1"/>
-    <w:lsdException w:name="List Paragraph" w:uiPriority="34" w:qFormat="1"/>
-    <w:lsdException w:name="Quote" w:uiPriority="29" w:qFormat="1"/>
-    <w:lsdException w:name="Intense Quote" w:uiPriority="30" w:qFormat="1"/>
-    <w:lsdException w:name="Medium List 2 Accent 1" w:uiPriority="66"/>
-    <w:lsdException w:name="Medium Grid 1 Accent 1" w:uiPriority="67"/>
-    <w:lsdException w:name="Medium Grid 2 Accent 1" w:uiPriority="68"/>
-    <w:lsdException w:name="Medium Grid 3 Accent 1" w:uiPriority="69"/>
-    <w:lsdException w:name="Dark List Accent 1" w:uiPriority="70"/>
-    <w:lsdException w:name="Colorful Shading Accent 1" w:uiPriority="71"/>
-    <w:lsdException w:name="Colorful List Accent 1" w:uiPriority="72"/>
-    <w:lsdException w:name="Colorful Grid Accent 1" w:uiPriority="73"/>
-    <w:lsdException w:name="Light Shading Accent 2" w:uiPriority="60"/>
-    <w:lsdException w:name="Light List Accent 2" w:uiPriority="61"/>
-    <w:lsdException w:name="Light Grid Accent 2" w:uiPriority="62"/>
-    <w:lsdException w:name="Medium Shading 1 Accent 2" w:uiPriority="63"/>
-    <w:lsdException w:name="Medium Shading 2 Accent 2" w:uiPriority="64"/>
-    <w:lsdException w:name="Medium List 1 Accent 2" w:uiPriority="65"/>
-    <w:lsdException w:name="Medium List 2 Accent 2" w:uiPriority="66"/>
-    <w:lsdException w:name="Medium Grid 1 Accent 2" w:uiPriority="67"/>
-    <w:lsdException w:name="Medium Grid 2 Accent 2" w:uiPriority="68"/>
-    <w:lsdException w:name="Medium Grid 3 Accent 2" w:uiPriority="69"/>
-    <w:lsdException w:name="Dark List Accent 2" w:uiPriority="70"/>
-    <w:lsdException w:name="Colorful Shading Accent 2" w:uiPriority="71"/>
-    <w:lsdException w:name="Colorful List Accent 2" w:uiPriority="72"/>
-    <w:lsdException w:name="Colorful Grid Accent 2" w:uiPriority="73"/>
-    <w:lsdException w:name="Light Shading Accent 3" w:uiPriority="60"/>
-    <w:lsdException w:name="Light List Accent 3" w:uiPriority="61"/>
-    <w:lsdException w:name="Light Grid Accent 3" w:uiPriority="62"/>
-    <w:lsdException w:name="Medium Shading 1 Accent 3" w:uiPriority="63"/>
-    <w:lsdException w:name="Medium Shading 2 Accent 3" w:uiPriority="64"/>
-    <w:lsdException w:name="Medium List 1 Accent 3" w:uiPriority="65"/>
-    <w:lsdException w:name="Medium List 2 Accent 3" w:uiPriority="66"/>
-    <w:lsdException w:name="Medium Grid 1 Accent 3" w:uiPriority="67"/>
-    <w:lsdException w:name="Medium Grid 2 Accent 3" w:uiPriority="68"/>
-    <w:lsdException w:name="Medium Grid 3 Accent 3" w:uiPriority="69"/>
-    <w:lsdException w:name="Dark List Accent 3" w:uiPriority="70"/>
-    <w:lsdException w:name="Colorful Shading Accent 3" w:uiPriority="71"/>
-    <w:lsdException w:name="Colorful List Accent 3" w:uiPriority="72"/>
-    <w:lsdException w:name="Colorful Grid Accent 3" w:uiPriority="73"/>
-    <w:lsdException w:name="Light Shading Accent 4" w:uiPriority="60"/>
-    <w:lsdException w:name="Light List Accent 4" w:uiPriority="61"/>
-    <w:lsdException w:name="Light Grid Accent 4" w:uiPriority="62"/>
-    <w:lsdException w:name="Medium Shading 1 Accent 4" w:uiPriority="63"/>
-    <w:lsdException w:name="Medium Shading 2 Accent 4" w:uiPriority="64"/>
-    <w:lsdException w:name="Medium List 1 Accent 4" w:uiPriority="65"/>
-    <w:lsdException w:name="Medium List 2 Accent 4" w:uiPriority="66"/>
-    <w:lsdException w:name="Medium Grid 1 Accent 4" w:uiPriority="67"/>
-    <w:lsdException w:name="Medium Grid 2 Accent 4" w:uiPriority="68"/>
-    <w:lsdException w:name="Medium Grid 3 Accent 4" w:uiPriority="69"/>
-    <w:lsdException w:name="Dark List Accent 4" w:uiPriority="70"/>
-    <w:lsdException w:name="Colorful Shading Accent 4" w:uiPriority="71"/>
-    <w:lsdException w:name="Colorful List Accent 4" w:uiPriority="72"/>
-    <w:lsdException w:name="Colorful Grid Accent 4" w:uiPriority="73"/>
-    <w:lsdException w:name="Light Shading Accent 5" w:uiPriority="60"/>
-    <w:lsdException w:name="Light List Accent 5" w:uiPriority="61"/>
-    <w:lsdException w:name="Light Grid Accent 5" w:uiPriority="62"/>
-    <w:lsdException w:name="Medium Shading 1 Accent 5" w:uiPriority="63"/>
-    <w:lsdException w:name="Medium Shading 2 Accent 5" w:uiPriority="64"/>
-    <w:lsdException w:name="Medium List 1 Accent 5" w:uiPriority="65"/>
-    <w:lsdException w:name="Medium List 2 Accent 5" w:uiPriority="66"/>
-    <w:lsdException w:name="Medium Grid 1 Accent 5" w:uiPriority="67"/>
-    <w:lsdException w:name="Medium Grid 2 Accent 5" w:uiPriority="68"/>
-    <w:lsdException w:name="Medium Grid 3 Accent 5" w:uiPriority="69"/>
-    <w:lsdException w:name="Dark List Accent 5" w:uiPriority="70"/>
-    <w:lsdException w:name="Colorful Shading Accent 5" w:uiPriority="71"/>
-    <w:lsdException w:name="Colorful List Accent 5" w:uiPriority="72"/>
-    <w:lsdException w:name="Colorful Grid Accent 5" w:uiPriority="73"/>
-    <w:lsdException w:name="Light Shading Accent 6" w:uiPriority="60"/>
-    <w:lsdException w:name="Light List Accent 6" w:uiPriority="61"/>
-    <w:lsdException w:name="Light Grid Accent 6" w:uiPriority="62"/>
-    <w:lsdException w:name="Medium Shading 1 Accent 6" w:uiPriority="63"/>
-    <w:lsdException w:name="Medium Shading 2 Accent 6" w:uiPriority="64"/>
-    <w:lsdException w:name="Medium List 1 Accent 6" w:uiPriority="65"/>
-    <w:lsdException w:name="Medium List 2 Accent 6" w:uiPriority="66"/>
-    <w:lsdException w:name="Medium Grid 1 Accent 6" w:uiPriority="67"/>
-    <w:lsdException w:name="Medium Grid 2 Accent 6" w:uiPriority="68"/>
-    <w:lsdException w:name="Medium Grid 3 Accent 6" w:uiPriority="69"/>
-    <w:lsdException w:name="Dark List Accent 6" w:uiPriority="70"/>
-    <w:lsdException w:name="Colorful Shading Accent 6" w:uiPriority="71"/>
-    <w:lsdException w:name="Colorful List Accent 6" w:uiPriority="72"/>
-    <w:lsdException w:name="Colorful Grid Accent 6" w:uiPriority="73"/>
-    <w:lsdException w:name="Subtle Emphasis" w:uiPriority="19" w:qFormat="1"/>
-    <w:lsdException w:name="Intense Emphasis" w:uiPriority="21" w:qFormat="1"/>
-    <w:lsdException w:name="Subtle Reference" w:uiPriority="31" w:qFormat="1"/>
-    <w:lsdException w:name="Intense Reference" w:uiPriority="32" w:qFormat="1"/>
-    <w:lsdException w:name="Book Title" w:uiPriority="33" w:qFormat="1"/>
-    <w:lsdException w:name="Bibliography" w:semiHidden="1" w:uiPriority="37" w:unhideWhenUsed="1"/>
-    <w:lsdException w:name="TOC Heading" w:semiHidden="1" w:uiPriority="39" w:unhideWhenUsed="1" w:qFormat="1"/>
-    <w:lsdException w:name="Grid Table 4" w:uiPriority="49"/>
-    <w:lsdException w:name="Grid Table 5 Dark" w:uiPriority="50"/>
-    <w:lsdException w:name="Grid Table 6 Colorful" w:uiPriority="51"/>
-    <w:lsdException w:name="Grid Table 7 Colorful" w:uiPriority="52"/>
-    <w:lsdException w:name="Grid Table 1 Light Accent 1" w:uiPriority="46"/>
-    <w:lsdException w:name="Grid Table 2 Accent 1" w:uiPriority="47"/>
-    <w:lsdException w:name="Grid Table 3 Accent 1" w:uiPriority="48"/>
-    <w:lsdException w:name="Grid Table 4 Accent 1" w:uiPriority="49"/>
-    <w:lsdException w:name="Grid Table 5 Dark Accent 1" w:uiPriority="50"/>
-    <w:lsdException w:name="Grid Table 6 Colorful Accent 1" w:uiPriority="51"/>
-    <w:lsdException w:name="Grid Table 7 Colorful Accent 1" w:uiPriority="52"/>
-    <w:lsdException w:name="Grid Table 1 Light Accent 2" w:uiPriority="46"/>
-    <w:lsdException w:name="Grid Table 2 Accent 2" w:uiPriority="47"/>
-    <w:lsdException w:name="Grid Table 3 Accent 2" w:uiPriority="48"/>
-    <w:lsdException w:name="Grid Table 4 Accent 2" w:uiPriority="49"/>
-    <w:lsdException w:name="Grid Table 5 Dark Accent 2" w:uiPriority="50"/>
-    <w:lsdException w:name="Grid Table 6 Colorful Accent 2" w:uiPriority="51"/>
-    <w:lsdException w:name="Grid Table 7 Colorful Accent 2" w:uiPriority="52"/>
-    <w:lsdException w:name="Grid Table 1 Light Accent 3" w:uiPriority="46"/>
-    <w:lsdException w:name="Grid Table 2 Accent 3" w:uiPriority="47"/>
-    <w:lsdException w:name="Grid Table 3 Accent 3" w:uiPriority="48"/>
-    <w:lsdException w:name="Grid Table 4 Accent 3" w:uiPriority="49"/>
-    <w:lsdException w:name="Grid Table 5 Dark Accent 3" w:uiPriority="50"/>
-    <w:lsdException w:name="Grid Table 6 Colorful Accent 3" w:uiPriority="51"/>
-    <w:lsdException w:name="Grid Table 7 Colorful Accent 3" w:uiPriority="52"/>
-    <w:lsdException w:name="Grid Table 1 Light Accent 4" w:uiPriority="46"/>
-    <w:lsdException w:name="Grid Table 2 Accent 4" w:uiPriority="47"/>
-    <w:lsdException w:name="Grid Table 3 Accent 4" w:uiPriority="48"/>
-    <w:lsdException w:name="Grid Table 4 Accent 4" w:uiPriority="49"/>
-    <w:lsdException w:name="Grid Table 5 Dark Accent 4" w:uiPriority="50"/>
-    <w:lsdException w:name="Grid Table 6 Colorful Accent 4" w:uiPriority="51"/>
-    <w:lsdException w:name="Grid Table 7 Colorful Accent 4" w:uiPriority="52"/>
-    <w:lsdException w:name="Grid Table 1 Light Accent 5" w:uiPriority="46"/>
-    <w:lsdException w:name="Grid Table 2 Accent 5" w:uiPriority="47"/>
-    <w:lsdException w:name="Grid Table 3 Accent 5" w:uiPriority="48"/>
-    <w:lsdException w:name="Grid Table 4 Accent 5" w:uiPriority="49"/>
-    <w:lsdException w:name="Grid Table 5 Dark Accent 5" w:uiPriority="50"/>
-    <w:lsdException w:name="Grid Table 6 Colorful Accent 5" w:uiPriority="51"/>
-    <w:lsdException w:name="Grid Table 7 Colorful Accent 5" w:uiPriority="52"/>
-    <w:lsdException w:name="Grid Table 1 Light Accent 6" w:uiPriority="46"/>
-    <w:lsdException w:name="Grid Table 2 Accent 6" w:uiPriority="47"/>
-    <w:lsdException w:name="Grid Table 3 Accent 6" w:uiPriority="48"/>
-    <w:lsdException w:name="Grid Table 4 Accent 6" w:uiPriority="49"/>
-    <w:lsdException w:name="Grid Table 5 Dark Accent 6" w:uiPriority="50"/>
-    <w:lsdException w:name="Grid Table 6 Colorful Accent 6" w:uiPriority="51"/>
-    <w:lsdException w:name="Grid Table 7 Colorful Accent 6" w:uiPriority="52"/>
-    <w:lsdException w:name="List Table 1 Light" w:uiPriority="46"/>
-    <w:lsdException w:name="List Table 2" w:uiPriority="47"/>
-    <w:lsdException w:name="List Table 3" w:uiPriority="48"/>
-    <w:lsdException w:name="List Table 4" w:uiPriority="49"/>
-    <w:lsdException w:name="List Table 5 Dark" w:uiPriority="50"/>
-    <w:lsdException w:name="List Table 6 Colorful" w:uiPriority="51"/>
-    <w:lsdException w:name="List Table 7 Colorful" w:uiPriority="52"/>
-    <w:lsdException w:name="List Table 1 Light Accent 1" w:uiPriority="46"/>
-    <w:lsdException w:name="List Table 2 Accent 1" w:uiPriority="47"/>
-    <w:lsdException w:name="List Table 3 Accent 1" w:uiPriority="48"/>
-    <w:lsdException w:name="List Table 4 Accent 1" w:uiPriority="49"/>
-    <w:lsdException w:name="List Table 5 Dark Accent 1" w:uiPriority="50"/>
-    <w:lsdException w:name="List Table 6 Colorful Accent 1" w:uiPriority="51"/>
-    <w:lsdException w:name="List Table 7 Colorful Accent 1" w:uiPriority="52"/>
-    <w:lsdException w:name="List Table 1 Light Accent 2" w:uiPriority="46"/>
-    <w:lsdException w:name="List Table 2 Accent 2" w:uiPriority="47"/>
-    <w:lsdException w:name="List Table 3 Accent 2" w:uiPriority="48"/>
-    <w:lsdException w:name="List Table 4 Accent 2" w:uiPriority="49"/>
-    <w:lsdException w:name="List Table 5 Dark Accent 2" w:uiPriority="50"/>
-    <w:lsdException w:name="List Table 6 Colorful Accent 2" w:uiPriority="51"/>
-    <w:lsdException w:name="List Table 7 Colorful Accent 2" w:uiPriority="52"/>
-    <w:lsdException w:name="List Table 1 Light Accent 3" w:uiPriority="46"/>
-    <w:lsdException w:name="List Table 2 Accent 3" w:uiPriority="47"/>
-    <w:lsdException w:name="List Table 3 Accent 3" w:uiPriority="48"/>
-    <w:lsdException w:name="List Table 4 Accent 3" w:uiPriority="49"/>
-    <w:lsdException w:name="List Table 5 Dark Accent 3" w:uiPriority="50"/>
-    <w:lsdException w:name="List Table 6 Colorful Accent 3" w:uiPriority="51"/>
-    <w:lsdException w:name="List Table 7 Colorful Accent 3" w:uiPriority="52"/>
-    <w:lsdException w:name="List Table 1 Light Accent 4" w:uiPriority="46"/>
-    <w:lsdException w:name="List Table 2 Accent 4" w:uiPriority="47"/>
-    <w:lsdException w:name="List Table 3 Accent 4" w:uiPriority="48"/>
-    <w:lsdException w:name="List Table 4 Accent 4" w:uiPriority="49"/>
-    <w:lsdException w:name="List Table 5 Dark Accent 4" w:uiPriority="50"/>
-    <w:lsdException w:name="List Table 6 Colorful Accent 4" w:uiPriority="51"/>
-    <w:lsdException w:name="List Table 7 Colorful Accent 4" w:uiPriority="52"/>
-    <w:lsdException w:name="List Table 1 Light Accent 5" w:uiPriority="46"/>
-    <w:lsdException w:name="List Table 2 Accent 5" w:uiPriority="47"/>
-    <w:lsdException w:name="List Table 3 Accent 5" w:uiPriority="48"/>
-    <w:lsdException w:name="List Table 4 Accent 5" w:uiPriority="49"/>
-    <w:lsdException w:name="List Table 5 Dark Accent 5" w:uiPriority="50"/>
-    <w:lsdException w:name="List Table 6 Colorful Accent 5" w:uiPriority="51"/>
-    <w:lsdException w:name="List Table 7 Colorful Accent 5" w:uiPriority="52"/>
-    <w:lsdException w:name="List Table 1 Light Accent 6" w:uiPriority="46"/>
-    <w:lsdException w:name="List Table 2 Accent 6" w:uiPriority="47"/>
-    <w:lsdException w:name="List Table 3 Accent 6" w:uiPriority="48"/>
-    <w:lsdException w:name="List Table 4 Accent 6" w:uiPriority="49"/>
-    <w:lsdException w:name="List Table 5 Dark Accent 6" w:uiPriority="50"/>
-    <w:lsdException w:name="List Table 6 Colorful Accent 6" w:uiPriority="51"/>
-    <w:lsdException w:name="List Table 7 Colorful Accent 6" w:uiPriority="52"/>
+  <w:latentStyles w:defLockedState="0" w:defUIPriority="99" w:defSemiHidden="1" w:defUnhideWhenUsed="1" w:defQFormat="0" w:count="276">
+    <w:lsdException w:name="Normal" w:semiHidden="0" w:uiPriority="0" w:unhideWhenUsed="0" w:qFormat="1"/>
+    <w:lsdException w:name="heading 1" w:semiHidden="0" w:uiPriority="0" w:unhideWhenUsed="0" w:qFormat="1"/>
+    <w:lsdException w:name="heading 2" w:semiHidden="0" w:uiPriority="0" w:unhideWhenUsed="0" w:qFormat="1"/>
+    <w:lsdException w:name="heading 3" w:semiHidden="0" w:uiPriority="9" w:unhideWhenUsed="0" w:qFormat="1"/>
+    <w:lsdException w:name="heading 4" w:semiHidden="0" w:uiPriority="9" w:unhideWhenUsed="0" w:qFormat="1"/>
+    <w:lsdException w:name="heading 5" w:semiHidden="0" w:uiPriority="9" w:unhideWhenUsed="0" w:qFormat="1"/>
+    <w:lsdException w:name="heading 6" w:semiHidden="0" w:uiPriority="9" w:unhideWhenUsed="0" w:qFormat="1"/>
+    <w:lsdException w:name="heading 7" w:semiHidden="0" w:uiPriority="9" w:unhideWhenUsed="0" w:qFormat="1"/>
+    <w:lsdException w:name="heading 8" w:semiHidden="0" w:uiPriority="9" w:unhideWhenUsed="0" w:qFormat="1"/>
+    <w:lsdException w:name="heading 9" w:semiHidden="0" w:uiPriority="9" w:unhideWhenUsed="0" w:qFormat="1"/>
+    <w:lsdException w:name="toc 1" w:uiPriority="39"/>
+    <w:lsdException w:name="toc 2" w:uiPriority="39"/>
+    <w:lsdException w:name="toc 3" w:uiPriority="39"/>
+    <w:lsdException w:name="toc 4" w:uiPriority="39"/>
+    <w:lsdException w:name="toc 5" w:uiPriority="39"/>
+    <w:lsdException w:name="toc 6" w:uiPriority="39"/>
+    <w:lsdException w:name="toc 7" w:uiPriority="39"/>
+    <w:lsdException w:name="toc 8" w:uiPriority="39"/>
+    <w:lsdException w:name="toc 9" w:uiPriority="39"/>
+    <w:lsdException w:name="caption" w:uiPriority="35" w:qFormat="1"/>
+    <w:lsdException w:name="Title" w:semiHidden="0" w:uiPriority="10" w:unhideWhenUsed="0" w:qFormat="1"/>
+    <w:lsdException w:name="Default Paragraph Font" w:uiPriority="1"/>
+    <w:lsdException w:name="Subtitle" w:semiHidden="0" w:uiPriority="11" w:unhideWhenUsed="0" w:qFormat="1"/>
+    <w:lsdException w:name="Strong" w:semiHidden="0" w:uiPriority="22" w:unhideWhenUsed="0" w:qFormat="1"/>
+    <w:lsdException w:name="Emphasis" w:semiHidden="0" w:uiPriority="20" w:unhideWhenUsed="0" w:qFormat="1"/>
+    <w:lsdException w:name="Table Grid" w:semiHidden="0" w:uiPriority="59" w:unhideWhenUsed="0"/>
+    <w:lsdException w:name="Note Level 1" w:semiHidden="0" w:unhideWhenUsed="0"/>
+    <w:lsdException w:name="Note Level 2" w:semiHidden="0" w:unhideWhenUsed="0"/>
+    <w:lsdException w:name="Note Level 3" w:semiHidden="0" w:unhideWhenUsed="0"/>
+    <w:lsdException w:name="Note Level 4" w:semiHidden="0" w:unhideWhenUsed="0"/>
+    <w:lsdException w:name="Note Level 5" w:semiHidden="0" w:unhideWhenUsed="0"/>
+    <w:lsdException w:name="Note Level 6" w:semiHidden="0" w:unhideWhenUsed="0"/>
+    <w:lsdException w:name="Note Level 7" w:semiHidden="0" w:unhideWhenUsed="0"/>
+    <w:lsdException w:name="Note Level 8" w:semiHidden="0" w:unhideWhenUsed="0"/>
+    <w:lsdException w:name="Note Level 9" w:semiHidden="0" w:unhideWhenUsed="0"/>
+    <w:lsdException w:name="Placeholder Text" w:unhideWhenUsed="0"/>
+    <w:lsdException w:name="No Spacing" w:semiHidden="0" w:uiPriority="1" w:unhideWhenUsed="0" w:qFormat="1"/>
+    <w:lsdException w:name="Light Shading" w:semiHidden="0" w:uiPriority="60" w:unhideWhenUsed="0"/>
+    <w:lsdException w:name="Light List" w:semiHidden="0" w:uiPriority="61" w:unhideWhenUsed="0"/>
+    <w:lsdException w:name="Light Grid" w:semiHidden="0" w:uiPriority="62" w:unhideWhenUsed="0"/>
+    <w:lsdException w:name="Medium Shading 1" w:semiHidden="0" w:uiPriority="63" w:unhideWhenUsed="0"/>
+    <w:lsdException w:name="Medium Shading 2" w:semiHidden="0" w:uiPriority="64" w:unhideWhenUsed="0"/>
+    <w:lsdException w:name="Medium List 1" w:semiHidden="0" w:uiPriority="65" w:unhideWhenUsed="0"/>
+    <w:lsdException w:name="Medium List 2" w:semiHidden="0" w:uiPriority="66" w:unhideWhenUsed="0"/>
+    <w:lsdException w:name="Medium Grid 1" w:semiHidden="0" w:uiPriority="67" w:unhideWhenUsed="0"/>
+    <w:lsdException w:name="Medium Grid 2" w:semiHidden="0" w:uiPriority="68" w:unhideWhenUsed="0"/>
+    <w:lsdException w:name="Medium Grid 3" w:semiHidden="0" w:uiPriority="69" w:unhideWhenUsed="0"/>
+    <w:lsdException w:name="Dark List" w:semiHidden="0" w:uiPriority="70" w:unhideWhenUsed="0"/>
+    <w:lsdException w:name="Colorful Shading" w:semiHidden="0" w:uiPriority="71" w:unhideWhenUsed="0"/>
+    <w:lsdException w:name="Colorful List" w:semiHidden="0" w:uiPriority="72" w:unhideWhenUsed="0"/>
+    <w:lsdException w:name="Colorful Grid" w:semiHidden="0" w:uiPriority="73" w:unhideWhenUsed="0"/>
+    <w:lsdException w:name="Light Shading Accent 1" w:semiHidden="0" w:uiPriority="60" w:unhideWhenUsed="0"/>
+    <w:lsdException w:name="Light List Accent 1" w:semiHidden="0" w:uiPriority="61" w:unhideWhenUsed="0"/>
+    <w:lsdException w:name="Light Grid Accent 1" w:semiHidden="0" w:uiPriority="62" w:unhideWhenUsed="0"/>
+    <w:lsdException w:name="Medium Shading 1 Accent 1" w:semiHidden="0" w:uiPriority="63" w:unhideWhenUsed="0"/>
+    <w:lsdException w:name="Medium Shading 2 Accent 1" w:semiHidden="0" w:uiPriority="64" w:unhideWhenUsed="0"/>
+    <w:lsdException w:name="Medium List 1 Accent 1" w:semiHidden="0" w:uiPriority="65" w:unhideWhenUsed="0"/>
+    <w:lsdException w:name="Revision" w:unhideWhenUsed="0"/>
+    <w:lsdException w:name="List Paragraph" w:semiHidden="0" w:uiPriority="34" w:unhideWhenUsed="0" w:qFormat="1"/>
+    <w:lsdException w:name="Quote" w:semiHidden="0" w:uiPriority="29" w:unhideWhenUsed="0" w:qFormat="1"/>
+    <w:lsdException w:name="Intense Quote" w:semiHidden="0" w:uiPriority="30" w:unhideWhenUsed="0" w:qFormat="1"/>
+    <w:lsdException w:name="Medium List 2 Accent 1" w:semiHidden="0" w:uiPriority="66" w:unhideWhenUsed="0"/>
+    <w:lsdException w:name="Medium Grid 1 Accent 1" w:semiHidden="0" w:uiPriority="67" w:unhideWhenUsed="0"/>
+    <w:lsdException w:name="Medium Grid 2 Accent 1" w:semiHidden="0" w:uiPriority="68" w:unhideWhenUsed="0"/>
+    <w:lsdException w:name="Medium Grid 3 Accent 1" w:semiHidden="0" w:uiPriority="69" w:unhideWhenUsed="0"/>
+    <w:lsdException w:name="Dark List Accent 1" w:semiHidden="0" w:uiPriority="70" w:unhideWhenUsed="0"/>
+    <w:lsdException w:name="Colorful Shading Accent 1" w:semiHidden="0" w:uiPriority="71" w:unhideWhenUsed="0"/>
+    <w:lsdException w:name="Colorful List Accent 1" w:semiHidden="0" w:uiPriority="72" w:unhideWhenUsed="0"/>
+    <w:lsdException w:name="Colorful Grid Accent 1" w:semiHidden="0" w:uiPriority="73" w:unhideWhenUsed="0"/>
+    <w:lsdException w:name="Light Shading Accent 2" w:semiHidden="0" w:uiPriority="60" w:unhideWhenUsed="0"/>
+    <w:lsdException w:name="Light List Accent 2" w:semiHidden="0" w:uiPriority="61" w:unhideWhenUsed="0"/>
+    <w:lsdException w:name="Light Grid Accent 2" w:semiHidden="0" w:uiPriority="62" w:unhideWhenUsed="0"/>
+    <w:lsdException w:name="Medium Shading 1 Accent 2" w:semiHidden="0" w:uiPriority="63" w:unhideWhenUsed="0"/>
+    <w:lsdException w:name="Medium Shading 2 Accent 2" w:semiHidden="0" w:uiPriority="64" w:unhideWhenUsed="0"/>
+    <w:lsdException w:name="Medium List 1 Accent 2" w:semiHidden="0" w:uiPriority="65" w:unhideWhenUsed="0"/>
+    <w:lsdException w:name="Medium List 2 Accent 2" w:semiHidden="0" w:uiPriority="66" w:unhideWhenUsed="0"/>
+    <w:lsdException w:name="Medium Grid 1 Accent 2" w:semiHidden="0" w:uiPriority="67" w:unhideWhenUsed="0"/>
+    <w:lsdException w:name="Medium Grid 2 Accent 2" w:semiHidden="0" w:uiPriority="68" w:unhideWhenUsed="0"/>
+    <w:lsdException w:name="Medium Grid 3 Accent 2" w:semiHidden="0" w:uiPriority="69" w:unhideWhenUsed="0"/>
+    <w:lsdException w:name="Dark List Accent 2" w:semiHidden="0" w:uiPriority="70" w:unhideWhenUsed="0"/>
+    <w:lsdException w:name="Colorful Shading Accent 2" w:semiHidden="0" w:uiPriority="71" w:unhideWhenUsed="0"/>
+    <w:lsdException w:name="Colorful List Accent 2" w:semiHidden="0" w:uiPriority="72" w:unhideWhenUsed="0"/>
+    <w:lsdException w:name="Colorful Grid Accent 2" w:semiHidden="0" w:uiPriority="73" w:unhideWhenUsed="0"/>
+    <w:lsdException w:name="Light Shading Accent 3" w:semiHidden="0" w:uiPriority="60" w:unhideWhenUsed="0"/>
+    <w:lsdException w:name="Light List Accent 3" w:semiHidden="0" w:uiPriority="61" w:unhideWhenUsed="0"/>
+    <w:lsdException w:name="Light Grid Accent 3" w:semiHidden="0" w:uiPriority="62" w:unhideWhenUsed="0"/>
+    <w:lsdException w:name="Medium Shading 1 Accent 3" w:semiHidden="0" w:uiPriority="63" w:unhideWhenUsed="0"/>
+    <w:lsdException w:name="Medium Shading 2 Accent 3" w:semiHidden="0" w:uiPriority="64" w:unhideWhenUsed="0"/>
+    <w:lsdException w:name="Medium List 1 Accent 3" w:semiHidden="0" w:uiPriority="65" w:unhideWhenUsed="0"/>
+    <w:lsdException w:name="Medium List 2 Accent 3" w:semiHidden="0" w:uiPriority="66" w:unhideWhenUsed="0"/>
+    <w:lsdException w:name="Medium Grid 1 Accent 3" w:semiHidden="0" w:uiPriority="67" w:unhideWhenUsed="0"/>
+    <w:lsdException w:name="Medium Grid 2 Accent 3" w:semiHidden="0" w:uiPriority="68" w:unhideWhenUsed="0"/>
+    <w:lsdException w:name="Medium Grid 3 Accent 3" w:semiHidden="0" w:uiPriority="69" w:unhideWhenUsed="0"/>
+    <w:lsdException w:name="Dark List Accent 3" w:semiHidden="0" w:uiPriority="70" w:unhideWhenUsed="0"/>
+    <w:lsdException w:name="Colorful Shading Accent 3" w:semiHidden="0" w:uiPriority="71" w:unhideWhenUsed="0"/>
+    <w:lsdException w:name="Colorful List Accent 3" w:semiHidden="0" w:uiPriority="72" w:unhideWhenUsed="0"/>
+    <w:lsdException w:name="Colorful Grid Accent 3" w:semiHidden="0" w:uiPriority="73" w:unhideWhenUsed="0"/>
+    <w:lsdException w:name="Light Shading Accent 4" w:semiHidden="0" w:uiPriority="60" w:unhideWhenUsed="0"/>
+    <w:lsdException w:name="Light List Accent 4" w:semiHidden="0" w:uiPriority="61" w:unhideWhenUsed="0"/>
+    <w:lsdException w:name="Light Grid Accent 4" w:semiHidden="0" w:uiPriority="62" w:unhideWhenUsed="0"/>
+    <w:lsdException w:name="Medium Shading 1 Accent 4" w:semiHidden="0" w:uiPriority="63" w:unhideWhenUsed="0"/>
+    <w:lsdException w:name="Medium Shading 2 Accent 4" w:semiHidden="0" w:uiPriority="64" w:unhideWhenUsed="0"/>
+    <w:lsdException w:name="Medium List 1 Accent 4" w:semiHidden="0" w:uiPriority="65" w:unhideWhenUsed="0"/>
+    <w:lsdException w:name="Medium List 2 Accent 4" w:semiHidden="0" w:uiPriority="66" w:unhideWhenUsed="0"/>
+    <w:lsdException w:name="Medium Grid 1 Accent 4" w:semiHidden="0" w:uiPriority="67" w:unhideWhenUsed="0"/>
+    <w:lsdException w:name="Medium Grid 2 Accent 4" w:semiHidden="0" w:uiPriority="68" w:unhideWhenUsed="0"/>
+    <w:lsdException w:name="Medium Grid 3 Accent 4" w:semiHidden="0" w:uiPriority="69" w:unhideWhenUsed="0"/>
+    <w:lsdException w:name="Dark List Accent 4" w:semiHidden="0" w:uiPriority="70" w:unhideWhenUsed="0"/>
+    <w:lsdException w:name="Colorful Shading Accent 4" w:semiHidden="0" w:uiPriority="71" w:unhideWhenUsed="0"/>
+    <w:lsdException w:name="Colorful List Accent 4" w:semiHidden="0" w:uiPriority="72" w:unhideWhenUsed="0"/>
+    <w:lsdException w:name="Colorful Grid Accent 4" w:semiHidden="0" w:uiPriority="73" w:unhideWhenUsed="0"/>
+    <w:lsdException w:name="Light Shading Accent 5" w:semiHidden="0" w:uiPriority="60" w:unhideWhenUsed="0"/>
+    <w:lsdException w:name="Light List Accent 5" w:semiHidden="0" w:uiPriority="61" w:unhideWhenUsed="0"/>
+    <w:lsdException w:name="Light Grid Accent 5" w:semiHidden="0" w:uiPriority="62" w:unhideWhenUsed="0"/>
+    <w:lsdException w:name="Medium Shading 1 Accent 5" w:semiHidden="0" w:uiPriority="63" w:unhideWhenUsed="0"/>
+    <w:lsdException w:name="Medium Shading 2 Accent 5" w:semiHidden="0" w:uiPriority="64" w:unhideWhenUsed="0"/>
+    <w:lsdException w:name="Medium List 1 Accent 5" w:semiHidden="0" w:uiPriority="65" w:unhideWhenUsed="0"/>
+    <w:lsdException w:name="Medium List 2 Accent 5" w:semiHidden="0" w:uiPriority="66" w:unhideWhenUsed="0"/>
+    <w:lsdException w:name="Medium Grid 1 Accent 5" w:semiHidden="0" w:uiPriority="67" w:unhideWhenUsed="0"/>
+    <w:lsdException w:name="Medium Grid 2 Accent 5" w:semiHidden="0" w:uiPriority="68" w:unhideWhenUsed="0"/>
+    <w:lsdException w:name="Medium Grid 3 Accent 5" w:semiHidden="0" w:uiPriority="69" w:unhideWhenUsed="0"/>
+    <w:lsdException w:name="Dark List Accent 5" w:semiHidden="0" w:uiPriority="70" w:unhideWhenUsed="0"/>
+    <w:lsdException w:name="Colorful Shading Accent 5" w:semiHidden="0" w:uiPriority="71" w:unhideWhenUsed="0"/>
+    <w:lsdException w:name="Colorful List Accent 5" w:semiHidden="0" w:uiPriority="72" w:unhideWhenUsed="0"/>
+    <w:lsdException w:name="Colorful Grid Accent 5" w:semiHidden="0" w:uiPriority="73" w:unhideWhenUsed="0"/>
+    <w:lsdException w:name="Light Shading Accent 6" w:semiHidden="0" w:uiPriority="60" w:unhideWhenUsed="0"/>
+    <w:lsdException w:name="Light List Accent 6" w:semiHidden="0" w:uiPriority="61" w:unhideWhenUsed="0"/>
+    <w:lsdException w:name="Light Grid Accent 6" w:semiHidden="0" w:uiPriority="62" w:unhideWhenUsed="0"/>
+    <w:lsdException w:name="Medium Shading 1 Accent 6" w:semiHidden="0" w:uiPriority="63" w:unhideWhenUsed="0"/>
+    <w:lsdException w:name="Medium Shading 2 Accent 6" w:semiHidden="0" w:uiPriority="64" w:unhideWhenUsed="0"/>
+    <w:lsdException w:name="Medium List 1 Accent 6" w:semiHidden="0" w:uiPriority="65" w:unhideWhenUsed="0"/>
+    <w:lsdException w:name="Medium List 2 Accent 6" w:semiHidden="0" w:uiPriority="66" w:unhideWhenUsed="0"/>
+    <w:lsdException w:name="Medium Grid 1 Accent 6" w:semiHidden="0" w:uiPriority="67" w:unhideWhenUsed="0"/>
+    <w:lsdException w:name="Medium Grid 2 Accent 6" w:semiHidden="0" w:uiPriority="68" w:unhideWhenUsed="0"/>
+    <w:lsdException w:name="Medium Grid 3 Accent 6" w:semiHidden="0" w:uiPriority="69" w:unhideWhenUsed="0"/>
+    <w:lsdException w:name="Dark List Accent 6" w:semiHidden="0" w:uiPriority="70" w:unhideWhenUsed="0"/>
+    <w:lsdException w:name="Colorful Shading Accent 6" w:semiHidden="0" w:uiPriority="71" w:unhideWhenUsed="0"/>
+    <w:lsdException w:name="Colorful List Accent 6" w:semiHidden="0" w:uiPriority="72" w:unhideWhenUsed="0"/>
+    <w:lsdException w:name="Colorful Grid Accent 6" w:semiHidden="0" w:uiPriority="73" w:unhideWhenUsed="0"/>
+    <w:lsdException w:name="Subtle Emphasis" w:semiHidden="0" w:uiPriority="19" w:unhideWhenUsed="0" w:qFormat="1"/>
+    <w:lsdException w:name="Intense Emphasis" w:semiHidden="0" w:uiPriority="21" w:unhideWhenUsed="0" w:qFormat="1"/>
+    <w:lsdException w:name="Subtle Reference" w:semiHidden="0" w:uiPriority="31" w:unhideWhenUsed="0" w:qFormat="1"/>
+    <w:lsdException w:name="Intense Reference" w:semiHidden="0" w:uiPriority="32" w:unhideWhenUsed="0" w:qFormat="1"/>
+    <w:lsdException w:name="Book Title" w:semiHidden="0" w:uiPriority="33" w:unhideWhenUsed="0" w:qFormat="1"/>
+    <w:lsdException w:name="Bibliography" w:uiPriority="37"/>
+    <w:lsdException w:name="TOC Heading" w:uiPriority="39" w:qFormat="1"/>
   </w:latentStyles>
   <w:style w:type="paragraph" w:default="1" w:styleId="Normal">
     <w:name w:val="Normal"/>
@@ -15088,7 +14845,7 @@
       <w:lang w:val="en-AU"/>
     </w:rPr>
   </w:style>
-  <w:style w:type="paragraph" w:styleId="Puesto">
+  <w:style w:type="paragraph" w:styleId="Ttulo">
     <w:name w:val="Title"/>
     <w:basedOn w:val="Normal"/>
     <w:next w:val="Normal"/>
@@ -15216,7 +14973,7 @@
       <w:spacing w:after="120"/>
     </w:pPr>
   </w:style>
-  <w:style w:type="paragraph" w:styleId="Textoindependiente">
+  <w:style w:type="paragraph" w:styleId="Textodecuerpo">
     <w:name w:val="Body Text"/>
     <w:basedOn w:val="Normal"/>
     <w:semiHidden/>
@@ -15364,7 +15121,7 @@
       <w:ind w:left="1600"/>
     </w:pPr>
   </w:style>
-  <w:style w:type="paragraph" w:styleId="Textoindependiente2">
+  <w:style w:type="paragraph" w:styleId="Textodecuerpo2">
     <w:name w:val="Body Text 2"/>
     <w:basedOn w:val="Normal"/>
     <w:semiHidden/>
@@ -15373,7 +15130,7 @@
       <w:color w:val="0000FF"/>
     </w:rPr>
   </w:style>
-  <w:style w:type="paragraph" w:styleId="Sangradetextonormal">
+  <w:style w:type="paragraph" w:styleId="Sangradetdecuerpo">
     <w:name w:val="Body Text Indent"/>
     <w:basedOn w:val="Normal"/>
     <w:semiHidden/>
@@ -15418,7 +15175,785 @@
   <w:style w:type="paragraph" w:customStyle="1" w:styleId="InfoBlue">
     <w:name w:val="InfoBlue"/>
     <w:basedOn w:val="Normal"/>
-    <w:next w:val="Textoindependiente"/>
+    <w:next w:val="Textodecuerpo"/>
+    <w:autoRedefine/>
+    <w:pPr>
+      <w:spacing w:after="120"/>
+      <w:ind w:left="720"/>
+    </w:pPr>
+    <w:rPr>
+      <w:i/>
+      <w:color w:val="0000FF"/>
+    </w:rPr>
+  </w:style>
+  <w:style w:type="character" w:styleId="Hipervnculo">
+    <w:name w:val="Hyperlink"/>
+    <w:basedOn w:val="Fuentedeprrafopredeter"/>
+    <w:semiHidden/>
+    <w:rPr>
+      <w:color w:val="0000FF"/>
+      <w:u w:val="single"/>
+    </w:rPr>
+  </w:style>
+  <w:style w:type="paragraph" w:customStyle="1" w:styleId="infoblue0">
+    <w:name w:val="infoblue"/>
+    <w:basedOn w:val="Normal"/>
+    <w:pPr>
+      <w:widowControl/>
+      <w:spacing w:before="100" w:beforeAutospacing="1" w:after="100" w:afterAutospacing="1" w:line="240" w:lineRule="auto"/>
+    </w:pPr>
+    <w:rPr>
+      <w:sz w:val="24"/>
+      <w:szCs w:val="24"/>
+    </w:rPr>
+  </w:style>
+  <w:style w:type="paragraph" w:styleId="Prrafodelista">
+    <w:name w:val="List Paragraph"/>
+    <w:basedOn w:val="Normal"/>
+    <w:uiPriority w:val="34"/>
+    <w:qFormat/>
+    <w:rsid w:val="007141B1"/>
+    <w:pPr>
+      <w:ind w:left="720"/>
+      <w:contextualSpacing/>
+    </w:pPr>
+  </w:style>
+  <w:style w:type="table" w:styleId="Tablaconcuadrcula">
+    <w:name w:val="Table Grid"/>
+    <w:basedOn w:val="Tablanormal"/>
+    <w:uiPriority w:val="59"/>
+    <w:rsid w:val="003E1A80"/>
+    <w:tblPr>
+      <w:tblInd w:w="0" w:type="dxa"/>
+      <w:tblBorders>
+        <w:top w:val="single" w:sz="4" w:space="0" w:color="auto"/>
+        <w:left w:val="single" w:sz="4" w:space="0" w:color="auto"/>
+        <w:bottom w:val="single" w:sz="4" w:space="0" w:color="auto"/>
+        <w:right w:val="single" w:sz="4" w:space="0" w:color="auto"/>
+        <w:insideH w:val="single" w:sz="4" w:space="0" w:color="auto"/>
+        <w:insideV w:val="single" w:sz="4" w:space="0" w:color="auto"/>
+      </w:tblBorders>
+      <w:tblCellMar>
+        <w:top w:w="0" w:type="dxa"/>
+        <w:left w:w="108" w:type="dxa"/>
+        <w:bottom w:w="0" w:type="dxa"/>
+        <w:right w:w="108" w:type="dxa"/>
+      </w:tblCellMar>
+    </w:tblPr>
+  </w:style>
+  <w:style w:type="character" w:styleId="Hipervnculovisitado">
+    <w:name w:val="FollowedHyperlink"/>
+    <w:basedOn w:val="Fuentedeprrafopredeter"/>
+    <w:uiPriority w:val="99"/>
+    <w:semiHidden/>
+    <w:unhideWhenUsed/>
+    <w:rsid w:val="00F002F9"/>
+    <w:rPr>
+      <w:color w:val="800080" w:themeColor="followedHyperlink"/>
+      <w:u w:val="single"/>
+    </w:rPr>
+  </w:style>
+</w:styles>
+</file>
+
+<file path=word/stylesWithEffects.xml><?xml version="1.0" encoding="utf-8"?>
+<w:styles xmlns:wpc="http://schemas.microsoft.com/office/word/2010/wordprocessingCanvas" xmlns:mo="http://schemas.microsoft.com/office/mac/office/2008/main" xmlns:mc="http://schemas.openxmlformats.org/markup-compatibility/2006" xmlns:mv="urn:schemas-microsoft-com:mac:vml" xmlns:o="urn:schemas-microsoft-com:office:office" xmlns:r="http://schemas.openxmlformats.org/officeDocument/2006/relationships" xmlns:m="http://schemas.openxmlformats.org/officeDocument/2006/math" xmlns:v="urn:schemas-microsoft-com:vml" xmlns:wp14="http://schemas.microsoft.com/office/word/2010/wordprocessingDrawing" xmlns:wp="http://schemas.openxmlformats.org/drawingml/2006/wordprocessingDrawing" xmlns:w10="urn:schemas-microsoft-com:office:word" xmlns:w="http://schemas.openxmlformats.org/wordprocessingml/2006/main" xmlns:w14="http://schemas.microsoft.com/office/word/2010/wordml" xmlns:wpg="http://schemas.microsoft.com/office/word/2010/wordprocessingGroup" xmlns:wpi="http://schemas.microsoft.com/office/word/2010/wordprocessingInk" xmlns:wne="http://schemas.microsoft.com/office/word/2006/wordml" xmlns:wps="http://schemas.microsoft.com/office/word/2010/wordprocessingShape" mc:Ignorable="w14 wp14">
+  <w:docDefaults>
+    <w:rPrDefault>
+      <w:rPr>
+        <w:rFonts w:ascii="Times New Roman" w:eastAsia="Times New Roman" w:hAnsi="Times New Roman" w:cs="Times New Roman"/>
+        <w:lang w:val="es-ES_tradnl" w:eastAsia="es-ES" w:bidi="ar-SA"/>
+      </w:rPr>
+    </w:rPrDefault>
+    <w:pPrDefault/>
+  </w:docDefaults>
+  <w:latentStyles w:defLockedState="0" w:defUIPriority="99" w:defSemiHidden="1" w:defUnhideWhenUsed="1" w:defQFormat="0" w:count="276">
+    <w:lsdException w:name="Normal" w:semiHidden="0" w:uiPriority="0" w:unhideWhenUsed="0" w:qFormat="1"/>
+    <w:lsdException w:name="heading 1" w:semiHidden="0" w:uiPriority="0" w:unhideWhenUsed="0" w:qFormat="1"/>
+    <w:lsdException w:name="heading 2" w:semiHidden="0" w:uiPriority="0" w:unhideWhenUsed="0" w:qFormat="1"/>
+    <w:lsdException w:name="heading 3" w:semiHidden="0" w:uiPriority="9" w:unhideWhenUsed="0" w:qFormat="1"/>
+    <w:lsdException w:name="heading 4" w:semiHidden="0" w:uiPriority="9" w:unhideWhenUsed="0" w:qFormat="1"/>
+    <w:lsdException w:name="heading 5" w:semiHidden="0" w:uiPriority="9" w:unhideWhenUsed="0" w:qFormat="1"/>
+    <w:lsdException w:name="heading 6" w:semiHidden="0" w:uiPriority="9" w:unhideWhenUsed="0" w:qFormat="1"/>
+    <w:lsdException w:name="heading 7" w:semiHidden="0" w:uiPriority="9" w:unhideWhenUsed="0" w:qFormat="1"/>
+    <w:lsdException w:name="heading 8" w:semiHidden="0" w:uiPriority="9" w:unhideWhenUsed="0" w:qFormat="1"/>
+    <w:lsdException w:name="heading 9" w:semiHidden="0" w:uiPriority="9" w:unhideWhenUsed="0" w:qFormat="1"/>
+    <w:lsdException w:name="toc 1" w:uiPriority="39"/>
+    <w:lsdException w:name="toc 2" w:uiPriority="39"/>
+    <w:lsdException w:name="toc 3" w:uiPriority="39"/>
+    <w:lsdException w:name="toc 4" w:uiPriority="39"/>
+    <w:lsdException w:name="toc 5" w:uiPriority="39"/>
+    <w:lsdException w:name="toc 6" w:uiPriority="39"/>
+    <w:lsdException w:name="toc 7" w:uiPriority="39"/>
+    <w:lsdException w:name="toc 8" w:uiPriority="39"/>
+    <w:lsdException w:name="toc 9" w:uiPriority="39"/>
+    <w:lsdException w:name="caption" w:uiPriority="35" w:qFormat="1"/>
+    <w:lsdException w:name="Title" w:semiHidden="0" w:uiPriority="10" w:unhideWhenUsed="0" w:qFormat="1"/>
+    <w:lsdException w:name="Default Paragraph Font" w:uiPriority="1"/>
+    <w:lsdException w:name="Subtitle" w:semiHidden="0" w:uiPriority="11" w:unhideWhenUsed="0" w:qFormat="1"/>
+    <w:lsdException w:name="Strong" w:semiHidden="0" w:uiPriority="22" w:unhideWhenUsed="0" w:qFormat="1"/>
+    <w:lsdException w:name="Emphasis" w:semiHidden="0" w:uiPriority="20" w:unhideWhenUsed="0" w:qFormat="1"/>
+    <w:lsdException w:name="Table Grid" w:semiHidden="0" w:uiPriority="59" w:unhideWhenUsed="0"/>
+    <w:lsdException w:name="Note Level 1" w:semiHidden="0" w:unhideWhenUsed="0"/>
+    <w:lsdException w:name="Note Level 2" w:semiHidden="0" w:unhideWhenUsed="0"/>
+    <w:lsdException w:name="Note Level 3" w:semiHidden="0" w:unhideWhenUsed="0"/>
+    <w:lsdException w:name="Note Level 4" w:semiHidden="0" w:unhideWhenUsed="0"/>
+    <w:lsdException w:name="Note Level 5" w:semiHidden="0" w:unhideWhenUsed="0"/>
+    <w:lsdException w:name="Note Level 6" w:semiHidden="0" w:unhideWhenUsed="0"/>
+    <w:lsdException w:name="Note Level 7" w:semiHidden="0" w:unhideWhenUsed="0"/>
+    <w:lsdException w:name="Note Level 8" w:semiHidden="0" w:unhideWhenUsed="0"/>
+    <w:lsdException w:name="Note Level 9" w:semiHidden="0" w:unhideWhenUsed="0"/>
+    <w:lsdException w:name="Placeholder Text" w:unhideWhenUsed="0"/>
+    <w:lsdException w:name="No Spacing" w:semiHidden="0" w:uiPriority="1" w:unhideWhenUsed="0" w:qFormat="1"/>
+    <w:lsdException w:name="Light Shading" w:semiHidden="0" w:uiPriority="60" w:unhideWhenUsed="0"/>
+    <w:lsdException w:name="Light List" w:semiHidden="0" w:uiPriority="61" w:unhideWhenUsed="0"/>
+    <w:lsdException w:name="Light Grid" w:semiHidden="0" w:uiPriority="62" w:unhideWhenUsed="0"/>
+    <w:lsdException w:name="Medium Shading 1" w:semiHidden="0" w:uiPriority="63" w:unhideWhenUsed="0"/>
+    <w:lsdException w:name="Medium Shading 2" w:semiHidden="0" w:uiPriority="64" w:unhideWhenUsed="0"/>
+    <w:lsdException w:name="Medium List 1" w:semiHidden="0" w:uiPriority="65" w:unhideWhenUsed="0"/>
+    <w:lsdException w:name="Medium List 2" w:semiHidden="0" w:uiPriority="66" w:unhideWhenUsed="0"/>
+    <w:lsdException w:name="Medium Grid 1" w:semiHidden="0" w:uiPriority="67" w:unhideWhenUsed="0"/>
+    <w:lsdException w:name="Medium Grid 2" w:semiHidden="0" w:uiPriority="68" w:unhideWhenUsed="0"/>
+    <w:lsdException w:name="Medium Grid 3" w:semiHidden="0" w:uiPriority="69" w:unhideWhenUsed="0"/>
+    <w:lsdException w:name="Dark List" w:semiHidden="0" w:uiPriority="70" w:unhideWhenUsed="0"/>
+    <w:lsdException w:name="Colorful Shading" w:semiHidden="0" w:uiPriority="71" w:unhideWhenUsed="0"/>
+    <w:lsdException w:name="Colorful List" w:semiHidden="0" w:uiPriority="72" w:unhideWhenUsed="0"/>
+    <w:lsdException w:name="Colorful Grid" w:semiHidden="0" w:uiPriority="73" w:unhideWhenUsed="0"/>
+    <w:lsdException w:name="Light Shading Accent 1" w:semiHidden="0" w:uiPriority="60" w:unhideWhenUsed="0"/>
+    <w:lsdException w:name="Light List Accent 1" w:semiHidden="0" w:uiPriority="61" w:unhideWhenUsed="0"/>
+    <w:lsdException w:name="Light Grid Accent 1" w:semiHidden="0" w:uiPriority="62" w:unhideWhenUsed="0"/>
+    <w:lsdException w:name="Medium Shading 1 Accent 1" w:semiHidden="0" w:uiPriority="63" w:unhideWhenUsed="0"/>
+    <w:lsdException w:name="Medium Shading 2 Accent 1" w:semiHidden="0" w:uiPriority="64" w:unhideWhenUsed="0"/>
+    <w:lsdException w:name="Medium List 1 Accent 1" w:semiHidden="0" w:uiPriority="65" w:unhideWhenUsed="0"/>
+    <w:lsdException w:name="Revision" w:unhideWhenUsed="0"/>
+    <w:lsdException w:name="List Paragraph" w:semiHidden="0" w:uiPriority="34" w:unhideWhenUsed="0" w:qFormat="1"/>
+    <w:lsdException w:name="Quote" w:semiHidden="0" w:uiPriority="29" w:unhideWhenUsed="0" w:qFormat="1"/>
+    <w:lsdException w:name="Intense Quote" w:semiHidden="0" w:uiPriority="30" w:unhideWhenUsed="0" w:qFormat="1"/>
+    <w:lsdException w:name="Medium List 2 Accent 1" w:semiHidden="0" w:uiPriority="66" w:unhideWhenUsed="0"/>
+    <w:lsdException w:name="Medium Grid 1 Accent 1" w:semiHidden="0" w:uiPriority="67" w:unhideWhenUsed="0"/>
+    <w:lsdException w:name="Medium Grid 2 Accent 1" w:semiHidden="0" w:uiPriority="68" w:unhideWhenUsed="0"/>
+    <w:lsdException w:name="Medium Grid 3 Accent 1" w:semiHidden="0" w:uiPriority="69" w:unhideWhenUsed="0"/>
+    <w:lsdException w:name="Dark List Accent 1" w:semiHidden="0" w:uiPriority="70" w:unhideWhenUsed="0"/>
+    <w:lsdException w:name="Colorful Shading Accent 1" w:semiHidden="0" w:uiPriority="71" w:unhideWhenUsed="0"/>
+    <w:lsdException w:name="Colorful List Accent 1" w:semiHidden="0" w:uiPriority="72" w:unhideWhenUsed="0"/>
+    <w:lsdException w:name="Colorful Grid Accent 1" w:semiHidden="0" w:uiPriority="73" w:unhideWhenUsed="0"/>
+    <w:lsdException w:name="Light Shading Accent 2" w:semiHidden="0" w:uiPriority="60" w:unhideWhenUsed="0"/>
+    <w:lsdException w:name="Light List Accent 2" w:semiHidden="0" w:uiPriority="61" w:unhideWhenUsed="0"/>
+    <w:lsdException w:name="Light Grid Accent 2" w:semiHidden="0" w:uiPriority="62" w:unhideWhenUsed="0"/>
+    <w:lsdException w:name="Medium Shading 1 Accent 2" w:semiHidden="0" w:uiPriority="63" w:unhideWhenUsed="0"/>
+    <w:lsdException w:name="Medium Shading 2 Accent 2" w:semiHidden="0" w:uiPriority="64" w:unhideWhenUsed="0"/>
+    <w:lsdException w:name="Medium List 1 Accent 2" w:semiHidden="0" w:uiPriority="65" w:unhideWhenUsed="0"/>
+    <w:lsdException w:name="Medium List 2 Accent 2" w:semiHidden="0" w:uiPriority="66" w:unhideWhenUsed="0"/>
+    <w:lsdException w:name="Medium Grid 1 Accent 2" w:semiHidden="0" w:uiPriority="67" w:unhideWhenUsed="0"/>
+    <w:lsdException w:name="Medium Grid 2 Accent 2" w:semiHidden="0" w:uiPriority="68" w:unhideWhenUsed="0"/>
+    <w:lsdException w:name="Medium Grid 3 Accent 2" w:semiHidden="0" w:uiPriority="69" w:unhideWhenUsed="0"/>
+    <w:lsdException w:name="Dark List Accent 2" w:semiHidden="0" w:uiPriority="70" w:unhideWhenUsed="0"/>
+    <w:lsdException w:name="Colorful Shading Accent 2" w:semiHidden="0" w:uiPriority="71" w:unhideWhenUsed="0"/>
+    <w:lsdException w:name="Colorful List Accent 2" w:semiHidden="0" w:uiPriority="72" w:unhideWhenUsed="0"/>
+    <w:lsdException w:name="Colorful Grid Accent 2" w:semiHidden="0" w:uiPriority="73" w:unhideWhenUsed="0"/>
+    <w:lsdException w:name="Light Shading Accent 3" w:semiHidden="0" w:uiPriority="60" w:unhideWhenUsed="0"/>
+    <w:lsdException w:name="Light List Accent 3" w:semiHidden="0" w:uiPriority="61" w:unhideWhenUsed="0"/>
+    <w:lsdException w:name="Light Grid Accent 3" w:semiHidden="0" w:uiPriority="62" w:unhideWhenUsed="0"/>
+    <w:lsdException w:name="Medium Shading 1 Accent 3" w:semiHidden="0" w:uiPriority="63" w:unhideWhenUsed="0"/>
+    <w:lsdException w:name="Medium Shading 2 Accent 3" w:semiHidden="0" w:uiPriority="64" w:unhideWhenUsed="0"/>
+    <w:lsdException w:name="Medium List 1 Accent 3" w:semiHidden="0" w:uiPriority="65" w:unhideWhenUsed="0"/>
+    <w:lsdException w:name="Medium List 2 Accent 3" w:semiHidden="0" w:uiPriority="66" w:unhideWhenUsed="0"/>
+    <w:lsdException w:name="Medium Grid 1 Accent 3" w:semiHidden="0" w:uiPriority="67" w:unhideWhenUsed="0"/>
+    <w:lsdException w:name="Medium Grid 2 Accent 3" w:semiHidden="0" w:uiPriority="68" w:unhideWhenUsed="0"/>
+    <w:lsdException w:name="Medium Grid 3 Accent 3" w:semiHidden="0" w:uiPriority="69" w:unhideWhenUsed="0"/>
+    <w:lsdException w:name="Dark List Accent 3" w:semiHidden="0" w:uiPriority="70" w:unhideWhenUsed="0"/>
+    <w:lsdException w:name="Colorful Shading Accent 3" w:semiHidden="0" w:uiPriority="71" w:unhideWhenUsed="0"/>
+    <w:lsdException w:name="Colorful List Accent 3" w:semiHidden="0" w:uiPriority="72" w:unhideWhenUsed="0"/>
+    <w:lsdException w:name="Colorful Grid Accent 3" w:semiHidden="0" w:uiPriority="73" w:unhideWhenUsed="0"/>
+    <w:lsdException w:name="Light Shading Accent 4" w:semiHidden="0" w:uiPriority="60" w:unhideWhenUsed="0"/>
+    <w:lsdException w:name="Light List Accent 4" w:semiHidden="0" w:uiPriority="61" w:unhideWhenUsed="0"/>
+    <w:lsdException w:name="Light Grid Accent 4" w:semiHidden="0" w:uiPriority="62" w:unhideWhenUsed="0"/>
+    <w:lsdException w:name="Medium Shading 1 Accent 4" w:semiHidden="0" w:uiPriority="63" w:unhideWhenUsed="0"/>
+    <w:lsdException w:name="Medium Shading 2 Accent 4" w:semiHidden="0" w:uiPriority="64" w:unhideWhenUsed="0"/>
+    <w:lsdException w:name="Medium List 1 Accent 4" w:semiHidden="0" w:uiPriority="65" w:unhideWhenUsed="0"/>
+    <w:lsdException w:name="Medium List 2 Accent 4" w:semiHidden="0" w:uiPriority="66" w:unhideWhenUsed="0"/>
+    <w:lsdException w:name="Medium Grid 1 Accent 4" w:semiHidden="0" w:uiPriority="67" w:unhideWhenUsed="0"/>
+    <w:lsdException w:name="Medium Grid 2 Accent 4" w:semiHidden="0" w:uiPriority="68" w:unhideWhenUsed="0"/>
+    <w:lsdException w:name="Medium Grid 3 Accent 4" w:semiHidden="0" w:uiPriority="69" w:unhideWhenUsed="0"/>
+    <w:lsdException w:name="Dark List Accent 4" w:semiHidden="0" w:uiPriority="70" w:unhideWhenUsed="0"/>
+    <w:lsdException w:name="Colorful Shading Accent 4" w:semiHidden="0" w:uiPriority="71" w:unhideWhenUsed="0"/>
+    <w:lsdException w:name="Colorful List Accent 4" w:semiHidden="0" w:uiPriority="72" w:unhideWhenUsed="0"/>
+    <w:lsdException w:name="Colorful Grid Accent 4" w:semiHidden="0" w:uiPriority="73" w:unhideWhenUsed="0"/>
+    <w:lsdException w:name="Light Shading Accent 5" w:semiHidden="0" w:uiPriority="60" w:unhideWhenUsed="0"/>
+    <w:lsdException w:name="Light List Accent 5" w:semiHidden="0" w:uiPriority="61" w:unhideWhenUsed="0"/>
+    <w:lsdException w:name="Light Grid Accent 5" w:semiHidden="0" w:uiPriority="62" w:unhideWhenUsed="0"/>
+    <w:lsdException w:name="Medium Shading 1 Accent 5" w:semiHidden="0" w:uiPriority="63" w:unhideWhenUsed="0"/>
+    <w:lsdException w:name="Medium Shading 2 Accent 5" w:semiHidden="0" w:uiPriority="64" w:unhideWhenUsed="0"/>
+    <w:lsdException w:name="Medium List 1 Accent 5" w:semiHidden="0" w:uiPriority="65" w:unhideWhenUsed="0"/>
+    <w:lsdException w:name="Medium List 2 Accent 5" w:semiHidden="0" w:uiPriority="66" w:unhideWhenUsed="0"/>
+    <w:lsdException w:name="Medium Grid 1 Accent 5" w:semiHidden="0" w:uiPriority="67" w:unhideWhenUsed="0"/>
+    <w:lsdException w:name="Medium Grid 2 Accent 5" w:semiHidden="0" w:uiPriority="68" w:unhideWhenUsed="0"/>
+    <w:lsdException w:name="Medium Grid 3 Accent 5" w:semiHidden="0" w:uiPriority="69" w:unhideWhenUsed="0"/>
+    <w:lsdException w:name="Dark List Accent 5" w:semiHidden="0" w:uiPriority="70" w:unhideWhenUsed="0"/>
+    <w:lsdException w:name="Colorful Shading Accent 5" w:semiHidden="0" w:uiPriority="71" w:unhideWhenUsed="0"/>
+    <w:lsdException w:name="Colorful List Accent 5" w:semiHidden="0" w:uiPriority="72" w:unhideWhenUsed="0"/>
+    <w:lsdException w:name="Colorful Grid Accent 5" w:semiHidden="0" w:uiPriority="73" w:unhideWhenUsed="0"/>
+    <w:lsdException w:name="Light Shading Accent 6" w:semiHidden="0" w:uiPriority="60" w:unhideWhenUsed="0"/>
+    <w:lsdException w:name="Light List Accent 6" w:semiHidden="0" w:uiPriority="61" w:unhideWhenUsed="0"/>
+    <w:lsdException w:name="Light Grid Accent 6" w:semiHidden="0" w:uiPriority="62" w:unhideWhenUsed="0"/>
+    <w:lsdException w:name="Medium Shading 1 Accent 6" w:semiHidden="0" w:uiPriority="63" w:unhideWhenUsed="0"/>
+    <w:lsdException w:name="Medium Shading 2 Accent 6" w:semiHidden="0" w:uiPriority="64" w:unhideWhenUsed="0"/>
+    <w:lsdException w:name="Medium List 1 Accent 6" w:semiHidden="0" w:uiPriority="65" w:unhideWhenUsed="0"/>
+    <w:lsdException w:name="Medium List 2 Accent 6" w:semiHidden="0" w:uiPriority="66" w:unhideWhenUsed="0"/>
+    <w:lsdException w:name="Medium Grid 1 Accent 6" w:semiHidden="0" w:uiPriority="67" w:unhideWhenUsed="0"/>
+    <w:lsdException w:name="Medium Grid 2 Accent 6" w:semiHidden="0" w:uiPriority="68" w:unhideWhenUsed="0"/>
+    <w:lsdException w:name="Medium Grid 3 Accent 6" w:semiHidden="0" w:uiPriority="69" w:unhideWhenUsed="0"/>
+    <w:lsdException w:name="Dark List Accent 6" w:semiHidden="0" w:uiPriority="70" w:unhideWhenUsed="0"/>
+    <w:lsdException w:name="Colorful Shading Accent 6" w:semiHidden="0" w:uiPriority="71" w:unhideWhenUsed="0"/>
+    <w:lsdException w:name="Colorful List Accent 6" w:semiHidden="0" w:uiPriority="72" w:unhideWhenUsed="0"/>
+    <w:lsdException w:name="Colorful Grid Accent 6" w:semiHidden="0" w:uiPriority="73" w:unhideWhenUsed="0"/>
+    <w:lsdException w:name="Subtle Emphasis" w:semiHidden="0" w:uiPriority="19" w:unhideWhenUsed="0" w:qFormat="1"/>
+    <w:lsdException w:name="Intense Emphasis" w:semiHidden="0" w:uiPriority="21" w:unhideWhenUsed="0" w:qFormat="1"/>
+    <w:lsdException w:name="Subtle Reference" w:semiHidden="0" w:uiPriority="31" w:unhideWhenUsed="0" w:qFormat="1"/>
+    <w:lsdException w:name="Intense Reference" w:semiHidden="0" w:uiPriority="32" w:unhideWhenUsed="0" w:qFormat="1"/>
+    <w:lsdException w:name="Book Title" w:semiHidden="0" w:uiPriority="33" w:unhideWhenUsed="0" w:qFormat="1"/>
+    <w:lsdException w:name="Bibliography" w:uiPriority="37"/>
+    <w:lsdException w:name="TOC Heading" w:uiPriority="39" w:qFormat="1"/>
+  </w:latentStyles>
+  <w:style w:type="paragraph" w:default="1" w:styleId="Normal">
+    <w:name w:val="Normal"/>
+    <w:qFormat/>
+    <w:pPr>
+      <w:widowControl w:val="0"/>
+      <w:spacing w:line="240" w:lineRule="atLeast"/>
+    </w:pPr>
+    <w:rPr>
+      <w:lang w:val="en-US" w:eastAsia="en-US"/>
+    </w:rPr>
+  </w:style>
+  <w:style w:type="paragraph" w:styleId="Ttulo1">
+    <w:name w:val="heading 1"/>
+    <w:basedOn w:val="Normal"/>
+    <w:next w:val="Normal"/>
+    <w:qFormat/>
+    <w:pPr>
+      <w:keepNext/>
+      <w:numPr>
+        <w:numId w:val="1"/>
+      </w:numPr>
+      <w:spacing w:before="120" w:after="60"/>
+      <w:outlineLvl w:val="0"/>
+    </w:pPr>
+    <w:rPr>
+      <w:rFonts w:ascii="Arial" w:hAnsi="Arial"/>
+      <w:b/>
+      <w:sz w:val="24"/>
+    </w:rPr>
+  </w:style>
+  <w:style w:type="paragraph" w:styleId="Ttulo2">
+    <w:name w:val="heading 2"/>
+    <w:basedOn w:val="Ttulo1"/>
+    <w:next w:val="Normal"/>
+    <w:qFormat/>
+    <w:pPr>
+      <w:numPr>
+        <w:ilvl w:val="1"/>
+      </w:numPr>
+      <w:outlineLvl w:val="1"/>
+    </w:pPr>
+    <w:rPr>
+      <w:sz w:val="20"/>
+    </w:rPr>
+  </w:style>
+  <w:style w:type="paragraph" w:styleId="Ttulo3">
+    <w:name w:val="heading 3"/>
+    <w:basedOn w:val="Ttulo1"/>
+    <w:next w:val="Normal"/>
+    <w:qFormat/>
+    <w:pPr>
+      <w:numPr>
+        <w:ilvl w:val="2"/>
+      </w:numPr>
+      <w:outlineLvl w:val="2"/>
+    </w:pPr>
+    <w:rPr>
+      <w:b w:val="0"/>
+      <w:i/>
+      <w:sz w:val="20"/>
+    </w:rPr>
+  </w:style>
+  <w:style w:type="paragraph" w:styleId="Ttulo4">
+    <w:name w:val="heading 4"/>
+    <w:basedOn w:val="Ttulo1"/>
+    <w:next w:val="Normal"/>
+    <w:qFormat/>
+    <w:pPr>
+      <w:numPr>
+        <w:ilvl w:val="3"/>
+      </w:numPr>
+      <w:outlineLvl w:val="3"/>
+    </w:pPr>
+    <w:rPr>
+      <w:b w:val="0"/>
+      <w:sz w:val="20"/>
+    </w:rPr>
+  </w:style>
+  <w:style w:type="paragraph" w:styleId="Ttulo5">
+    <w:name w:val="heading 5"/>
+    <w:basedOn w:val="Normal"/>
+    <w:next w:val="Normal"/>
+    <w:qFormat/>
+    <w:pPr>
+      <w:numPr>
+        <w:ilvl w:val="4"/>
+        <w:numId w:val="1"/>
+      </w:numPr>
+      <w:spacing w:before="240" w:after="60"/>
+      <w:ind w:left="2880"/>
+      <w:outlineLvl w:val="4"/>
+    </w:pPr>
+    <w:rPr>
+      <w:sz w:val="22"/>
+    </w:rPr>
+  </w:style>
+  <w:style w:type="paragraph" w:styleId="Ttulo6">
+    <w:name w:val="heading 6"/>
+    <w:basedOn w:val="Normal"/>
+    <w:next w:val="Normal"/>
+    <w:qFormat/>
+    <w:pPr>
+      <w:numPr>
+        <w:ilvl w:val="5"/>
+        <w:numId w:val="1"/>
+      </w:numPr>
+      <w:spacing w:before="240" w:after="60"/>
+      <w:ind w:left="2880"/>
+      <w:outlineLvl w:val="5"/>
+    </w:pPr>
+    <w:rPr>
+      <w:i/>
+      <w:sz w:val="22"/>
+    </w:rPr>
+  </w:style>
+  <w:style w:type="paragraph" w:styleId="Ttulo7">
+    <w:name w:val="heading 7"/>
+    <w:basedOn w:val="Normal"/>
+    <w:next w:val="Normal"/>
+    <w:qFormat/>
+    <w:pPr>
+      <w:numPr>
+        <w:ilvl w:val="6"/>
+        <w:numId w:val="1"/>
+      </w:numPr>
+      <w:spacing w:before="240" w:after="60"/>
+      <w:ind w:left="2880"/>
+      <w:outlineLvl w:val="6"/>
+    </w:pPr>
+  </w:style>
+  <w:style w:type="paragraph" w:styleId="Ttulo8">
+    <w:name w:val="heading 8"/>
+    <w:basedOn w:val="Normal"/>
+    <w:next w:val="Normal"/>
+    <w:qFormat/>
+    <w:pPr>
+      <w:numPr>
+        <w:ilvl w:val="7"/>
+        <w:numId w:val="1"/>
+      </w:numPr>
+      <w:spacing w:before="240" w:after="60"/>
+      <w:ind w:left="2880"/>
+      <w:outlineLvl w:val="7"/>
+    </w:pPr>
+    <w:rPr>
+      <w:i/>
+    </w:rPr>
+  </w:style>
+  <w:style w:type="paragraph" w:styleId="Ttulo9">
+    <w:name w:val="heading 9"/>
+    <w:basedOn w:val="Normal"/>
+    <w:next w:val="Normal"/>
+    <w:qFormat/>
+    <w:pPr>
+      <w:numPr>
+        <w:ilvl w:val="8"/>
+        <w:numId w:val="1"/>
+      </w:numPr>
+      <w:spacing w:before="240" w:after="60"/>
+      <w:ind w:left="2880"/>
+      <w:outlineLvl w:val="8"/>
+    </w:pPr>
+    <w:rPr>
+      <w:b/>
+      <w:i/>
+      <w:sz w:val="18"/>
+    </w:rPr>
+  </w:style>
+  <w:style w:type="character" w:default="1" w:styleId="Fuentedeprrafopredeter">
+    <w:name w:val="Default Paragraph Font"/>
+    <w:uiPriority w:val="1"/>
+    <w:semiHidden/>
+    <w:unhideWhenUsed/>
+  </w:style>
+  <w:style w:type="table" w:default="1" w:styleId="Tablanormal">
+    <w:name w:val="Normal Table"/>
+    <w:uiPriority w:val="99"/>
+    <w:semiHidden/>
+    <w:unhideWhenUsed/>
+    <w:tblPr>
+      <w:tblInd w:w="0" w:type="dxa"/>
+      <w:tblCellMar>
+        <w:top w:w="0" w:type="dxa"/>
+        <w:left w:w="108" w:type="dxa"/>
+        <w:bottom w:w="0" w:type="dxa"/>
+        <w:right w:w="108" w:type="dxa"/>
+      </w:tblCellMar>
+    </w:tblPr>
+  </w:style>
+  <w:style w:type="numbering" w:default="1" w:styleId="Sinlista">
+    <w:name w:val="No List"/>
+    <w:uiPriority w:val="99"/>
+    <w:semiHidden/>
+    <w:unhideWhenUsed/>
+  </w:style>
+  <w:style w:type="paragraph" w:customStyle="1" w:styleId="Paragraph2">
+    <w:name w:val="Paragraph2"/>
+    <w:basedOn w:val="Normal"/>
+    <w:pPr>
+      <w:spacing w:before="80"/>
+      <w:ind w:left="720"/>
+      <w:jc w:val="both"/>
+    </w:pPr>
+    <w:rPr>
+      <w:color w:val="000000"/>
+      <w:lang w:val="en-AU"/>
+    </w:rPr>
+  </w:style>
+  <w:style w:type="paragraph" w:styleId="Ttulo">
+    <w:name w:val="Title"/>
+    <w:basedOn w:val="Normal"/>
+    <w:next w:val="Normal"/>
+    <w:qFormat/>
+    <w:pPr>
+      <w:spacing w:line="240" w:lineRule="auto"/>
+      <w:jc w:val="center"/>
+    </w:pPr>
+    <w:rPr>
+      <w:rFonts w:ascii="Arial" w:hAnsi="Arial"/>
+      <w:b/>
+      <w:sz w:val="36"/>
+    </w:rPr>
+  </w:style>
+  <w:style w:type="paragraph" w:styleId="Subttulo">
+    <w:name w:val="Subtitle"/>
+    <w:basedOn w:val="Normal"/>
+    <w:qFormat/>
+    <w:pPr>
+      <w:spacing w:after="60"/>
+      <w:jc w:val="center"/>
+    </w:pPr>
+    <w:rPr>
+      <w:rFonts w:ascii="Arial" w:hAnsi="Arial"/>
+      <w:i/>
+      <w:sz w:val="36"/>
+      <w:lang w:val="en-AU"/>
+    </w:rPr>
+  </w:style>
+  <w:style w:type="paragraph" w:styleId="Sangranormal">
+    <w:name w:val="Normal Indent"/>
+    <w:basedOn w:val="Normal"/>
+    <w:semiHidden/>
+    <w:pPr>
+      <w:ind w:left="900" w:hanging="900"/>
+    </w:pPr>
+  </w:style>
+  <w:style w:type="paragraph" w:styleId="TDC1">
+    <w:name w:val="toc 1"/>
+    <w:basedOn w:val="Normal"/>
+    <w:next w:val="Normal"/>
+    <w:uiPriority w:val="39"/>
+    <w:pPr>
+      <w:tabs>
+        <w:tab w:val="right" w:pos="9360"/>
+      </w:tabs>
+      <w:spacing w:before="240" w:after="60"/>
+      <w:ind w:right="720"/>
+    </w:pPr>
+  </w:style>
+  <w:style w:type="paragraph" w:styleId="TDC2">
+    <w:name w:val="toc 2"/>
+    <w:basedOn w:val="Normal"/>
+    <w:next w:val="Normal"/>
+    <w:uiPriority w:val="39"/>
+    <w:pPr>
+      <w:tabs>
+        <w:tab w:val="right" w:pos="9360"/>
+      </w:tabs>
+      <w:ind w:left="432" w:right="720"/>
+    </w:pPr>
+  </w:style>
+  <w:style w:type="paragraph" w:styleId="TDC3">
+    <w:name w:val="toc 3"/>
+    <w:basedOn w:val="Normal"/>
+    <w:next w:val="Normal"/>
+    <w:uiPriority w:val="39"/>
+    <w:pPr>
+      <w:tabs>
+        <w:tab w:val="left" w:pos="1440"/>
+        <w:tab w:val="right" w:pos="9360"/>
+      </w:tabs>
+      <w:ind w:left="864"/>
+    </w:pPr>
+  </w:style>
+  <w:style w:type="paragraph" w:styleId="Encabezado">
+    <w:name w:val="header"/>
+    <w:basedOn w:val="Normal"/>
+    <w:semiHidden/>
+    <w:pPr>
+      <w:tabs>
+        <w:tab w:val="center" w:pos="4320"/>
+        <w:tab w:val="right" w:pos="8640"/>
+      </w:tabs>
+    </w:pPr>
+  </w:style>
+  <w:style w:type="paragraph" w:styleId="Piedepgina">
+    <w:name w:val="footer"/>
+    <w:basedOn w:val="Normal"/>
+    <w:semiHidden/>
+    <w:pPr>
+      <w:tabs>
+        <w:tab w:val="center" w:pos="4320"/>
+        <w:tab w:val="right" w:pos="8640"/>
+      </w:tabs>
+    </w:pPr>
+  </w:style>
+  <w:style w:type="character" w:styleId="Nmerodepgina">
+    <w:name w:val="page number"/>
+    <w:basedOn w:val="Fuentedeprrafopredeter"/>
+    <w:semiHidden/>
+  </w:style>
+  <w:style w:type="paragraph" w:customStyle="1" w:styleId="Bullet1">
+    <w:name w:val="Bullet1"/>
+    <w:basedOn w:val="Normal"/>
+    <w:pPr>
+      <w:ind w:left="720" w:hanging="432"/>
+    </w:pPr>
+  </w:style>
+  <w:style w:type="paragraph" w:customStyle="1" w:styleId="Bullet2">
+    <w:name w:val="Bullet2"/>
+    <w:basedOn w:val="Normal"/>
+    <w:pPr>
+      <w:ind w:left="1440" w:hanging="360"/>
+    </w:pPr>
+    <w:rPr>
+      <w:color w:val="000080"/>
+    </w:rPr>
+  </w:style>
+  <w:style w:type="paragraph" w:customStyle="1" w:styleId="Tabletext">
+    <w:name w:val="Tabletext"/>
+    <w:basedOn w:val="Normal"/>
+    <w:pPr>
+      <w:keepLines/>
+      <w:spacing w:after="120"/>
+    </w:pPr>
+  </w:style>
+  <w:style w:type="paragraph" w:styleId="Textodecuerpo">
+    <w:name w:val="Body Text"/>
+    <w:basedOn w:val="Normal"/>
+    <w:semiHidden/>
+    <w:pPr>
+      <w:keepLines/>
+      <w:spacing w:after="120"/>
+      <w:ind w:left="720"/>
+    </w:pPr>
+  </w:style>
+  <w:style w:type="paragraph" w:styleId="Mapadeldocumento">
+    <w:name w:val="Document Map"/>
+    <w:basedOn w:val="Normal"/>
+    <w:semiHidden/>
+    <w:pPr>
+      <w:shd w:val="clear" w:color="auto" w:fill="000080"/>
+    </w:pPr>
+    <w:rPr>
+      <w:rFonts w:ascii="Tahoma" w:hAnsi="Tahoma"/>
+    </w:rPr>
+  </w:style>
+  <w:style w:type="character" w:styleId="Refdenotaalpie">
+    <w:name w:val="footnote reference"/>
+    <w:basedOn w:val="Fuentedeprrafopredeter"/>
+    <w:semiHidden/>
+    <w:rPr>
+      <w:sz w:val="20"/>
+      <w:vertAlign w:val="superscript"/>
+    </w:rPr>
+  </w:style>
+  <w:style w:type="paragraph" w:styleId="Textonotapie">
+    <w:name w:val="footnote text"/>
+    <w:basedOn w:val="Normal"/>
+    <w:semiHidden/>
+    <w:pPr>
+      <w:keepNext/>
+      <w:keepLines/>
+      <w:pBdr>
+        <w:bottom w:val="single" w:sz="6" w:space="0" w:color="000000"/>
+      </w:pBdr>
+      <w:spacing w:before="40" w:after="40"/>
+      <w:ind w:left="360" w:hanging="360"/>
+    </w:pPr>
+    <w:rPr>
+      <w:rFonts w:ascii="Helvetica" w:hAnsi="Helvetica"/>
+      <w:sz w:val="16"/>
+    </w:rPr>
+  </w:style>
+  <w:style w:type="paragraph" w:customStyle="1" w:styleId="MainTitle">
+    <w:name w:val="Main Title"/>
+    <w:basedOn w:val="Normal"/>
+    <w:pPr>
+      <w:spacing w:before="480" w:after="60" w:line="240" w:lineRule="auto"/>
+      <w:jc w:val="center"/>
+    </w:pPr>
+    <w:rPr>
+      <w:rFonts w:ascii="Arial" w:hAnsi="Arial"/>
+      <w:b/>
+      <w:kern w:val="28"/>
+      <w:sz w:val="32"/>
+    </w:rPr>
+  </w:style>
+  <w:style w:type="paragraph" w:customStyle="1" w:styleId="Paragraph1">
+    <w:name w:val="Paragraph1"/>
+    <w:basedOn w:val="Normal"/>
+    <w:pPr>
+      <w:spacing w:before="80" w:line="240" w:lineRule="auto"/>
+      <w:jc w:val="both"/>
+    </w:pPr>
+  </w:style>
+  <w:style w:type="paragraph" w:customStyle="1" w:styleId="Paragraph3">
+    <w:name w:val="Paragraph3"/>
+    <w:basedOn w:val="Normal"/>
+    <w:pPr>
+      <w:spacing w:before="80" w:line="240" w:lineRule="auto"/>
+      <w:ind w:left="1530"/>
+      <w:jc w:val="both"/>
+    </w:pPr>
+  </w:style>
+  <w:style w:type="paragraph" w:customStyle="1" w:styleId="Paragraph4">
+    <w:name w:val="Paragraph4"/>
+    <w:basedOn w:val="Normal"/>
+    <w:pPr>
+      <w:spacing w:before="80" w:line="240" w:lineRule="auto"/>
+      <w:ind w:left="2250"/>
+      <w:jc w:val="both"/>
+    </w:pPr>
+  </w:style>
+  <w:style w:type="paragraph" w:styleId="TDC4">
+    <w:name w:val="toc 4"/>
+    <w:basedOn w:val="Normal"/>
+    <w:next w:val="Normal"/>
+    <w:autoRedefine/>
+    <w:semiHidden/>
+    <w:pPr>
+      <w:ind w:left="600"/>
+    </w:pPr>
+  </w:style>
+  <w:style w:type="paragraph" w:styleId="TDC5">
+    <w:name w:val="toc 5"/>
+    <w:basedOn w:val="Normal"/>
+    <w:next w:val="Normal"/>
+    <w:autoRedefine/>
+    <w:semiHidden/>
+    <w:pPr>
+      <w:ind w:left="800"/>
+    </w:pPr>
+  </w:style>
+  <w:style w:type="paragraph" w:styleId="TDC6">
+    <w:name w:val="toc 6"/>
+    <w:basedOn w:val="Normal"/>
+    <w:next w:val="Normal"/>
+    <w:autoRedefine/>
+    <w:semiHidden/>
+    <w:pPr>
+      <w:ind w:left="1000"/>
+    </w:pPr>
+  </w:style>
+  <w:style w:type="paragraph" w:styleId="TDC7">
+    <w:name w:val="toc 7"/>
+    <w:basedOn w:val="Normal"/>
+    <w:next w:val="Normal"/>
+    <w:autoRedefine/>
+    <w:semiHidden/>
+    <w:pPr>
+      <w:ind w:left="1200"/>
+    </w:pPr>
+  </w:style>
+  <w:style w:type="paragraph" w:styleId="TDC8">
+    <w:name w:val="toc 8"/>
+    <w:basedOn w:val="Normal"/>
+    <w:next w:val="Normal"/>
+    <w:autoRedefine/>
+    <w:semiHidden/>
+    <w:pPr>
+      <w:ind w:left="1400"/>
+    </w:pPr>
+  </w:style>
+  <w:style w:type="paragraph" w:styleId="TDC9">
+    <w:name w:val="toc 9"/>
+    <w:basedOn w:val="Normal"/>
+    <w:next w:val="Normal"/>
+    <w:autoRedefine/>
+    <w:semiHidden/>
+    <w:pPr>
+      <w:ind w:left="1600"/>
+    </w:pPr>
+  </w:style>
+  <w:style w:type="paragraph" w:styleId="Textodecuerpo2">
+    <w:name w:val="Body Text 2"/>
+    <w:basedOn w:val="Normal"/>
+    <w:semiHidden/>
+    <w:rPr>
+      <w:i/>
+      <w:color w:val="0000FF"/>
+    </w:rPr>
+  </w:style>
+  <w:style w:type="paragraph" w:styleId="Sangradetdecuerpo">
+    <w:name w:val="Body Text Indent"/>
+    <w:basedOn w:val="Normal"/>
+    <w:semiHidden/>
+    <w:pPr>
+      <w:ind w:left="720"/>
+    </w:pPr>
+    <w:rPr>
+      <w:i/>
+      <w:color w:val="0000FF"/>
+      <w:u w:val="single"/>
+    </w:rPr>
+  </w:style>
+  <w:style w:type="paragraph" w:customStyle="1" w:styleId="Body">
+    <w:name w:val="Body"/>
+    <w:basedOn w:val="Normal"/>
+    <w:pPr>
+      <w:widowControl/>
+      <w:spacing w:before="120" w:line="240" w:lineRule="auto"/>
+      <w:jc w:val="both"/>
+    </w:pPr>
+    <w:rPr>
+      <w:rFonts w:ascii="Book Antiqua" w:hAnsi="Book Antiqua"/>
+    </w:rPr>
+  </w:style>
+  <w:style w:type="paragraph" w:customStyle="1" w:styleId="Bullet">
+    <w:name w:val="Bullet"/>
+    <w:basedOn w:val="Normal"/>
+    <w:pPr>
+      <w:widowControl/>
+      <w:tabs>
+        <w:tab w:val="num" w:pos="360"/>
+        <w:tab w:val="left" w:pos="720"/>
+      </w:tabs>
+      <w:spacing w:before="120" w:line="240" w:lineRule="auto"/>
+      <w:ind w:left="720" w:right="360"/>
+      <w:jc w:val="both"/>
+    </w:pPr>
+    <w:rPr>
+      <w:rFonts w:ascii="Book Antiqua" w:hAnsi="Book Antiqua"/>
+    </w:rPr>
+  </w:style>
+  <w:style w:type="paragraph" w:customStyle="1" w:styleId="InfoBlue">
+    <w:name w:val="InfoBlue"/>
+    <w:basedOn w:val="Normal"/>
+    <w:next w:val="Textodecuerpo"/>
     <w:autoRedefine/>
     <w:pPr>
       <w:spacing w:after="120"/>
@@ -15824,7 +16359,7 @@
 </file>
 
 <file path=customXml/itemProps1.xml><?xml version="1.0" encoding="utf-8"?>
-<ds:datastoreItem xmlns:ds="http://schemas.openxmlformats.org/officeDocument/2006/customXml" ds:itemID="{3253176F-2753-4651-B86A-87D2E78C7544}">
+<ds:datastoreItem xmlns:ds="http://schemas.openxmlformats.org/officeDocument/2006/customXml" ds:itemID="{78452061-D8CE-C14A-B096-640AF8287681}">
   <ds:schemaRefs>
     <ds:schemaRef ds:uri="http://schemas.openxmlformats.org/officeDocument/2006/bibliography"/>
   </ds:schemaRefs>

</xml_diff>